<commit_message>
update logboek + unit testen
update logboek + unit testen voor custombroodjecomponent
</commit_message>
<xml_diff>
--- a/unit testing logboek en documentatie (smart apps).docx
+++ b/unit testing logboek en documentatie (smart apps).docx
@@ -860,23 +860,13 @@
         </w:rPr>
         <w:t xml:space="preserve"> </w:t>
       </w:r>
-      <w:proofErr w:type="spellStart"/>
       <w:r>
         <w:rPr>
           <w:rFonts w:cs="Arial"/>
           <w:color w:val="000000"/>
           <w:lang w:val="nl-NL"/>
         </w:rPr>
-        <w:t>Serneels</w:t>
-      </w:r>
-      <w:proofErr w:type="spellEnd"/>
-      <w:r>
-        <w:rPr>
-          <w:rFonts w:cs="Arial"/>
-          <w:color w:val="000000"/>
-          <w:lang w:val="nl-NL"/>
-        </w:rPr>
-        <w:t xml:space="preserve"> Frank</w:t>
+        <w:t>Serneels Frank</w:t>
       </w:r>
       <w:r>
         <w:rPr>
@@ -1657,21 +1647,7 @@
         <w:rPr>
           <w:lang w:val="nl-BE"/>
         </w:rPr>
-        <w:t xml:space="preserve">Unit tests worden geschreven met Jasmine en worden uitgevoerd om te zien of individuele delen van een applicatie correct werken. Als gevolg hiervan zullen unit tests slagen of falen, afhankelijk van of de code correct werkt of een bug heeft. </w:t>
-      </w:r>
-      <w:proofErr w:type="spellStart"/>
-      <w:r>
-        <w:rPr>
-          <w:lang w:val="nl-BE"/>
-        </w:rPr>
-        <w:t>Angular</w:t>
-      </w:r>
-      <w:proofErr w:type="spellEnd"/>
-      <w:r>
-        <w:rPr>
-          <w:lang w:val="nl-BE"/>
-        </w:rPr>
-        <w:t xml:space="preserve"> gebruikt Karma als de test runner voor de unit tests van het project</w:t>
+        <w:t>Unit tests worden geschreven met Jasmine en worden uitgevoerd om te zien of individuele delen van een applicatie correct werken. Als gevolg hiervan zullen unit tests slagen of falen, afhankelijk van of de code correct werkt of een bug heeft. Angular gebruikt Karma als de test runner voor de unit tests van het project</w:t>
       </w:r>
     </w:p>
     <w:p>
@@ -1722,35 +1698,7 @@
         <w:rPr>
           <w:lang w:val="nl-BE"/>
         </w:rPr>
-        <w:t xml:space="preserve">Video gekeken in verband met unit </w:t>
-      </w:r>
-      <w:proofErr w:type="spellStart"/>
-      <w:r>
-        <w:rPr>
-          <w:lang w:val="nl-BE"/>
-        </w:rPr>
-        <w:t>testing</w:t>
-      </w:r>
-      <w:proofErr w:type="spellEnd"/>
-      <w:r>
-        <w:rPr>
-          <w:lang w:val="nl-BE"/>
-        </w:rPr>
-        <w:t xml:space="preserve"> in </w:t>
-      </w:r>
-      <w:proofErr w:type="spellStart"/>
-      <w:r>
-        <w:rPr>
-          <w:lang w:val="nl-BE"/>
-        </w:rPr>
-        <w:t>angular</w:t>
-      </w:r>
-      <w:proofErr w:type="spellEnd"/>
-      <w:r>
-        <w:rPr>
-          <w:lang w:val="nl-BE"/>
-        </w:rPr>
-        <w:t>: 15 min</w:t>
+        <w:t>Video gekeken in verband met unit testing in angular: 15 min</w:t>
       </w:r>
     </w:p>
     <w:p>
@@ -1786,16 +1734,8 @@
         <w:rPr>
           <w:lang w:val="nl-BE"/>
         </w:rPr>
-        <w:t xml:space="preserve">Eerste testen gemaakt in </w:t>
-      </w:r>
-      <w:proofErr w:type="spellStart"/>
-      <w:r>
-        <w:rPr>
-          <w:lang w:val="nl-BE"/>
-        </w:rPr>
-        <w:t>angular</w:t>
-      </w:r>
-      <w:proofErr w:type="spellEnd"/>
+        <w:t>Eerste testen gemaakt in angular</w:t>
+      </w:r>
     </w:p>
     <w:p>
       <w:pPr>
@@ -1837,16 +1777,8 @@
         <w:rPr>
           <w:lang w:val="nl-BE"/>
         </w:rPr>
-        <w:t xml:space="preserve">Eerste testen gemaakt in </w:t>
-      </w:r>
-      <w:proofErr w:type="spellStart"/>
-      <w:r>
-        <w:rPr>
-          <w:lang w:val="nl-BE"/>
-        </w:rPr>
-        <w:t>angular</w:t>
-      </w:r>
-      <w:proofErr w:type="spellEnd"/>
+        <w:t>Eerste testen gemaakt in angular</w:t>
+      </w:r>
       <w:r>
         <w:rPr>
           <w:lang w:val="nl-BE"/>
@@ -1871,16 +1803,8 @@
         <w:rPr>
           <w:lang w:val="nl-BE"/>
         </w:rPr>
-        <w:t xml:space="preserve">Eerste stap: we moeten import doen in de </w:t>
-      </w:r>
-      <w:proofErr w:type="spellStart"/>
-      <w:r>
-        <w:rPr>
-          <w:lang w:val="nl-BE"/>
-        </w:rPr>
-        <w:t>component.spec.ts</w:t>
-      </w:r>
-      <w:proofErr w:type="spellEnd"/>
+        <w:t>Eerste stap: we moeten import doen in de component.spec.ts</w:t>
+      </w:r>
     </w:p>
     <w:p>
       <w:pPr>
@@ -1901,16 +1825,6 @@
         <w:rPr>
           <w:lang w:val="nl-BE"/>
         </w:rPr>
-        <w:sectPr>
-          <w:headerReference w:type="default" r:id="rId19"/>
-          <w:footnotePr>
-            <w:numRestart w:val="eachPage"/>
-          </w:footnotePr>
-          <w:pgSz w:w="11906" w:h="16838"/>
-          <w:pgMar w:top="1418" w:right="1418" w:bottom="1418" w:left="1701" w:header="703" w:footer="703" w:gutter="0"/>
-          <w:cols w:space="708"/>
-          <w:docGrid w:linePitch="360"/>
-        </w:sectPr>
       </w:pPr>
       <w:r>
         <w:rPr>
@@ -1932,7 +1846,7 @@
                     <pic:cNvPicPr/>
                   </pic:nvPicPr>
                   <pic:blipFill>
-                    <a:blip r:embed="rId20"/>
+                    <a:blip r:embed="rId19"/>
                     <a:stretch>
                       <a:fillRect/>
                     </a:stretch>
@@ -1955,6 +1869,325 @@
     </w:p>
     <w:p>
       <w:pPr>
+        <w:spacing w:line="360" w:lineRule="auto"/>
+        <w:jc w:val="both"/>
+        <w:rPr>
+          <w:lang w:val="nl-BE"/>
+        </w:rPr>
+      </w:pPr>
+      <w:r>
+        <w:rPr>
+          <w:lang w:val="nl-BE"/>
+        </w:rPr>
+        <w:lastRenderedPageBreak/>
+        <w:t>De eerste controleert of de naam geldig is of niet. Om de informatie van de naam te krijgen, gaan we deze ophalen met component.customForm.controls['naam'].</w:t>
+      </w:r>
+    </w:p>
+    <w:p>
+      <w:pPr>
+        <w:spacing w:line="360" w:lineRule="auto"/>
+        <w:jc w:val="both"/>
+        <w:rPr>
+          <w:lang w:val="nl-BE"/>
+        </w:rPr>
+      </w:pPr>
+      <w:r>
+        <w:rPr>
+          <w:lang w:val="nl-BE"/>
+        </w:rPr>
+        <w:t xml:space="preserve">Nu gaan we eerst controleren of naam Truthy is. </w:t>
+      </w:r>
+    </w:p>
+    <w:p>
+      <w:pPr>
+        <w:spacing w:line="360" w:lineRule="auto"/>
+        <w:jc w:val="both"/>
+        <w:rPr>
+          <w:lang w:val="nl-BE"/>
+        </w:rPr>
+      </w:pPr>
+    </w:p>
+    <w:p>
+      <w:pPr>
+        <w:spacing w:line="360" w:lineRule="auto"/>
+        <w:jc w:val="both"/>
+        <w:rPr>
+          <w:lang w:val="nl-BE"/>
+        </w:rPr>
+      </w:pPr>
+      <w:r>
+        <w:rPr>
+          <w:lang w:val="nl-BE"/>
+        </w:rPr>
+        <w:t>De volgende unit test zal controleren of de ingevoerde waarde in het tekstvak voor naam geldig is of niet. Ik heb een juiste waarde ingesteld voor naam. En ik heb een verwachtingswaarde ingesteld voor naam.errors is null.</w:t>
+      </w:r>
+    </w:p>
+    <w:p>
+      <w:pPr>
+        <w:spacing w:line="360" w:lineRule="auto"/>
+        <w:jc w:val="both"/>
+        <w:rPr>
+          <w:lang w:val="nl-BE"/>
+        </w:rPr>
+      </w:pPr>
+      <w:r>
+        <w:rPr>
+          <w:noProof/>
+        </w:rPr>
+        <w:drawing>
+          <wp:inline distT="0" distB="0" distL="0" distR="0" wp14:anchorId="5E5DD59D" wp14:editId="782F7F35">
+            <wp:extent cx="3400425" cy="2083871"/>
+            <wp:effectExtent l="0" t="0" r="0" b="0"/>
+            <wp:docPr id="5" name="Picture 5" descr="Text&#10;&#10;Description automatically generated"/>
+            <wp:cNvGraphicFramePr>
+              <a:graphicFrameLocks xmlns:a="http://schemas.openxmlformats.org/drawingml/2006/main" noChangeAspect="1"/>
+            </wp:cNvGraphicFramePr>
+            <a:graphic xmlns:a="http://schemas.openxmlformats.org/drawingml/2006/main">
+              <a:graphicData uri="http://schemas.openxmlformats.org/drawingml/2006/picture">
+                <pic:pic xmlns:pic="http://schemas.openxmlformats.org/drawingml/2006/picture">
+                  <pic:nvPicPr>
+                    <pic:cNvPr id="5" name="Picture 5" descr="Text&#10;&#10;Description automatically generated"/>
+                    <pic:cNvPicPr/>
+                  </pic:nvPicPr>
+                  <pic:blipFill>
+                    <a:blip r:embed="rId20"/>
+                    <a:stretch>
+                      <a:fillRect/>
+                    </a:stretch>
+                  </pic:blipFill>
+                  <pic:spPr>
+                    <a:xfrm>
+                      <a:off x="0" y="0"/>
+                      <a:ext cx="3404035" cy="2086083"/>
+                    </a:xfrm>
+                    <a:prstGeom prst="rect">
+                      <a:avLst/>
+                    </a:prstGeom>
+                  </pic:spPr>
+                </pic:pic>
+              </a:graphicData>
+            </a:graphic>
+          </wp:inline>
+        </w:drawing>
+      </w:r>
+    </w:p>
+    <w:p>
+      <w:pPr>
+        <w:spacing w:line="360" w:lineRule="auto"/>
+        <w:jc w:val="both"/>
+        <w:rPr>
+          <w:lang w:val="nl-BE"/>
+        </w:rPr>
+      </w:pPr>
+      <w:r>
+        <w:rPr>
+          <w:noProof/>
+        </w:rPr>
+        <w:drawing>
+          <wp:inline distT="0" distB="0" distL="0" distR="0" wp14:anchorId="023A2C27" wp14:editId="0CBC87CC">
+            <wp:extent cx="3019425" cy="695325"/>
+            <wp:effectExtent l="0" t="0" r="9525" b="9525"/>
+            <wp:docPr id="4" name="Picture 4" descr="Graphical user interface, text&#10;&#10;Description automatically generated"/>
+            <wp:cNvGraphicFramePr>
+              <a:graphicFrameLocks xmlns:a="http://schemas.openxmlformats.org/drawingml/2006/main" noChangeAspect="1"/>
+            </wp:cNvGraphicFramePr>
+            <a:graphic xmlns:a="http://schemas.openxmlformats.org/drawingml/2006/main">
+              <a:graphicData uri="http://schemas.openxmlformats.org/drawingml/2006/picture">
+                <pic:pic xmlns:pic="http://schemas.openxmlformats.org/drawingml/2006/picture">
+                  <pic:nvPicPr>
+                    <pic:cNvPr id="4" name="Picture 4" descr="Graphical user interface, text&#10;&#10;Description automatically generated"/>
+                    <pic:cNvPicPr/>
+                  </pic:nvPicPr>
+                  <pic:blipFill>
+                    <a:blip r:embed="rId21"/>
+                    <a:stretch>
+                      <a:fillRect/>
+                    </a:stretch>
+                  </pic:blipFill>
+                  <pic:spPr>
+                    <a:xfrm>
+                      <a:off x="0" y="0"/>
+                      <a:ext cx="3019425" cy="695325"/>
+                    </a:xfrm>
+                    <a:prstGeom prst="rect">
+                      <a:avLst/>
+                    </a:prstGeom>
+                  </pic:spPr>
+                </pic:pic>
+              </a:graphicData>
+            </a:graphic>
+          </wp:inline>
+        </w:drawing>
+      </w:r>
+    </w:p>
+    <w:p>
+      <w:pPr>
+        <w:rPr>
+          <w:lang w:val="nl-BE"/>
+        </w:rPr>
+      </w:pPr>
+    </w:p>
+    <w:p>
+      <w:pPr>
+        <w:rPr>
+          <w:lang w:val="nl-BE"/>
+        </w:rPr>
+      </w:pPr>
+      <w:r>
+        <w:rPr>
+          <w:noProof/>
+        </w:rPr>
+        <w:drawing>
+          <wp:inline distT="0" distB="0" distL="0" distR="0" wp14:anchorId="10921CD7" wp14:editId="08558688">
+            <wp:extent cx="5579745" cy="3426460"/>
+            <wp:effectExtent l="0" t="0" r="1905" b="2540"/>
+            <wp:docPr id="2" name="Picture 2" descr="Graphical user interface, text&#10;&#10;Description automatically generated"/>
+            <wp:cNvGraphicFramePr>
+              <a:graphicFrameLocks xmlns:a="http://schemas.openxmlformats.org/drawingml/2006/main" noChangeAspect="1"/>
+            </wp:cNvGraphicFramePr>
+            <a:graphic xmlns:a="http://schemas.openxmlformats.org/drawingml/2006/main">
+              <a:graphicData uri="http://schemas.openxmlformats.org/drawingml/2006/picture">
+                <pic:pic xmlns:pic="http://schemas.openxmlformats.org/drawingml/2006/picture">
+                  <pic:nvPicPr>
+                    <pic:cNvPr id="2" name="Picture 2" descr="Graphical user interface, text&#10;&#10;Description automatically generated"/>
+                    <pic:cNvPicPr/>
+                  </pic:nvPicPr>
+                  <pic:blipFill>
+                    <a:blip r:embed="rId22"/>
+                    <a:stretch>
+                      <a:fillRect/>
+                    </a:stretch>
+                  </pic:blipFill>
+                  <pic:spPr>
+                    <a:xfrm>
+                      <a:off x="0" y="0"/>
+                      <a:ext cx="5579745" cy="3426460"/>
+                    </a:xfrm>
+                    <a:prstGeom prst="rect">
+                      <a:avLst/>
+                    </a:prstGeom>
+                  </pic:spPr>
+                </pic:pic>
+              </a:graphicData>
+            </a:graphic>
+          </wp:inline>
+        </w:drawing>
+      </w:r>
+    </w:p>
+    <w:p>
+      <w:pPr>
+        <w:rPr>
+          <w:lang w:val="nl-BE"/>
+        </w:rPr>
+      </w:pPr>
+    </w:p>
+    <w:p>
+      <w:pPr>
+        <w:rPr>
+          <w:lang w:val="nl-BE"/>
+        </w:rPr>
+      </w:pPr>
+      <w:r>
+        <w:rPr>
+          <w:noProof/>
+        </w:rPr>
+        <w:lastRenderedPageBreak/>
+        <w:drawing>
+          <wp:inline distT="0" distB="0" distL="0" distR="0" wp14:anchorId="51523FDA" wp14:editId="03A1EFFA">
+            <wp:extent cx="4210050" cy="3442593"/>
+            <wp:effectExtent l="0" t="0" r="0" b="5715"/>
+            <wp:docPr id="7" name="Picture 7" descr="Text&#10;&#10;Description automatically generated"/>
+            <wp:cNvGraphicFramePr>
+              <a:graphicFrameLocks xmlns:a="http://schemas.openxmlformats.org/drawingml/2006/main" noChangeAspect="1"/>
+            </wp:cNvGraphicFramePr>
+            <a:graphic xmlns:a="http://schemas.openxmlformats.org/drawingml/2006/main">
+              <a:graphicData uri="http://schemas.openxmlformats.org/drawingml/2006/picture">
+                <pic:pic xmlns:pic="http://schemas.openxmlformats.org/drawingml/2006/picture">
+                  <pic:nvPicPr>
+                    <pic:cNvPr id="7" name="Picture 7" descr="Text&#10;&#10;Description automatically generated"/>
+                    <pic:cNvPicPr/>
+                  </pic:nvPicPr>
+                  <pic:blipFill>
+                    <a:blip r:embed="rId23"/>
+                    <a:stretch>
+                      <a:fillRect/>
+                    </a:stretch>
+                  </pic:blipFill>
+                  <pic:spPr>
+                    <a:xfrm>
+                      <a:off x="0" y="0"/>
+                      <a:ext cx="4213159" cy="3445135"/>
+                    </a:xfrm>
+                    <a:prstGeom prst="rect">
+                      <a:avLst/>
+                    </a:prstGeom>
+                  </pic:spPr>
+                </pic:pic>
+              </a:graphicData>
+            </a:graphic>
+          </wp:inline>
+        </w:drawing>
+      </w:r>
+    </w:p>
+    <w:p>
+      <w:pPr>
+        <w:rPr>
+          <w:lang w:val="nl-BE"/>
+        </w:rPr>
+        <w:sectPr>
+          <w:headerReference w:type="default" r:id="rId24"/>
+          <w:footnotePr>
+            <w:numRestart w:val="eachPage"/>
+          </w:footnotePr>
+          <w:pgSz w:w="11906" w:h="16838"/>
+          <w:pgMar w:top="1418" w:right="1418" w:bottom="1418" w:left="1701" w:header="703" w:footer="703" w:gutter="0"/>
+          <w:cols w:space="708"/>
+          <w:docGrid w:linePitch="360"/>
+        </w:sectPr>
+      </w:pPr>
+      <w:r>
+        <w:rPr>
+          <w:noProof/>
+        </w:rPr>
+        <w:drawing>
+          <wp:inline distT="0" distB="0" distL="0" distR="0" wp14:anchorId="4172E00E" wp14:editId="6F0A5339">
+            <wp:extent cx="3981450" cy="1143000"/>
+            <wp:effectExtent l="0" t="0" r="0" b="0"/>
+            <wp:docPr id="6" name="Picture 6" descr="A screenshot of a computer&#10;&#10;Description automatically generated with medium confidence"/>
+            <wp:cNvGraphicFramePr>
+              <a:graphicFrameLocks xmlns:a="http://schemas.openxmlformats.org/drawingml/2006/main" noChangeAspect="1"/>
+            </wp:cNvGraphicFramePr>
+            <a:graphic xmlns:a="http://schemas.openxmlformats.org/drawingml/2006/main">
+              <a:graphicData uri="http://schemas.openxmlformats.org/drawingml/2006/picture">
+                <pic:pic xmlns:pic="http://schemas.openxmlformats.org/drawingml/2006/picture">
+                  <pic:nvPicPr>
+                    <pic:cNvPr id="6" name="Picture 6" descr="A screenshot of a computer&#10;&#10;Description automatically generated with medium confidence"/>
+                    <pic:cNvPicPr/>
+                  </pic:nvPicPr>
+                  <pic:blipFill>
+                    <a:blip r:embed="rId25"/>
+                    <a:stretch>
+                      <a:fillRect/>
+                    </a:stretch>
+                  </pic:blipFill>
+                  <pic:spPr>
+                    <a:xfrm>
+                      <a:off x="0" y="0"/>
+                      <a:ext cx="3981450" cy="1143000"/>
+                    </a:xfrm>
+                    <a:prstGeom prst="rect">
+                      <a:avLst/>
+                    </a:prstGeom>
+                  </pic:spPr>
+                </pic:pic>
+              </a:graphicData>
+            </a:graphic>
+          </wp:inline>
+        </w:drawing>
+      </w:r>
+    </w:p>
+    <w:p>
+      <w:pPr>
         <w:pStyle w:val="Heading1"/>
         <w:spacing w:line="360" w:lineRule="auto"/>
         <w:rPr>
@@ -1977,7 +2210,7 @@
           <w:lang w:val="nl-BE"/>
         </w:rPr>
       </w:pPr>
-      <w:hyperlink r:id="rId21" w:history="1">
+      <w:hyperlink r:id="rId26" w:history="1">
         <w:r>
           <w:rPr>
             <w:rStyle w:val="Hyperlink"/>
@@ -2000,7 +2233,7 @@
           <w:lang w:val="nl-BE"/>
         </w:rPr>
       </w:pPr>
-      <w:hyperlink r:id="rId22" w:history="1">
+      <w:hyperlink r:id="rId27" w:history="1">
         <w:r>
           <w:rPr>
             <w:rStyle w:val="Hyperlink"/>
@@ -2023,7 +2256,7 @@
           <w:lang w:val="nl-BE"/>
         </w:rPr>
       </w:pPr>
-      <w:hyperlink r:id="rId23" w:history="1">
+      <w:hyperlink r:id="rId28" w:history="1">
         <w:r>
           <w:rPr>
             <w:rStyle w:val="Hyperlink"/>
@@ -2046,7 +2279,7 @@
           <w:lang w:val="nl-BE"/>
         </w:rPr>
       </w:pPr>
-      <w:hyperlink r:id="rId24" w:history="1">
+      <w:hyperlink r:id="rId29" w:history="1">
         <w:r>
           <w:rPr>
             <w:rStyle w:val="Hyperlink"/>

</xml_diff>

<commit_message>
extra unit test gemaakt in smartapps
</commit_message>
<xml_diff>
--- a/unit testing logboek en documentatie (smart apps).docx
+++ b/unit testing logboek en documentatie (smart apps).docx
@@ -860,13 +860,23 @@
         </w:rPr>
         <w:t xml:space="preserve"> </w:t>
       </w:r>
+      <w:proofErr w:type="spellStart"/>
       <w:r>
         <w:rPr>
           <w:rFonts w:cs="Arial"/>
           <w:color w:val="000000"/>
           <w:lang w:val="nl-NL"/>
         </w:rPr>
-        <w:t>Serneels Frank</w:t>
+        <w:t>Serneels</w:t>
+      </w:r>
+      <w:proofErr w:type="spellEnd"/>
+      <w:r>
+        <w:rPr>
+          <w:rFonts w:cs="Arial"/>
+          <w:color w:val="000000"/>
+          <w:lang w:val="nl-NL"/>
+        </w:rPr>
+        <w:t xml:space="preserve"> Frank</w:t>
       </w:r>
       <w:r>
         <w:rPr>
@@ -1647,7 +1657,21 @@
         <w:rPr>
           <w:lang w:val="nl-BE"/>
         </w:rPr>
-        <w:t>Unit tests worden geschreven met Jasmine en worden uitgevoerd om te zien of individuele delen van een applicatie correct werken. Als gevolg hiervan zullen unit tests slagen of falen, afhankelijk van of de code correct werkt of een bug heeft. Angular gebruikt Karma als de test runner voor de unit tests van het project</w:t>
+        <w:t xml:space="preserve">Unit tests worden geschreven met Jasmine en worden uitgevoerd om te zien of individuele delen van een applicatie correct werken. Als gevolg hiervan zullen unit tests slagen of falen, afhankelijk van of de code correct werkt of een bug heeft. </w:t>
+      </w:r>
+      <w:proofErr w:type="spellStart"/>
+      <w:r>
+        <w:rPr>
+          <w:lang w:val="nl-BE"/>
+        </w:rPr>
+        <w:t>Angular</w:t>
+      </w:r>
+      <w:proofErr w:type="spellEnd"/>
+      <w:r>
+        <w:rPr>
+          <w:lang w:val="nl-BE"/>
+        </w:rPr>
+        <w:t xml:space="preserve"> gebruikt Karma als de test runner voor de unit tests van het project</w:t>
       </w:r>
     </w:p>
     <w:p>
@@ -1698,7 +1722,35 @@
         <w:rPr>
           <w:lang w:val="nl-BE"/>
         </w:rPr>
-        <w:t>Video gekeken in verband met unit testing in angular: 15 min</w:t>
+        <w:t xml:space="preserve">Video gekeken in verband met unit </w:t>
+      </w:r>
+      <w:proofErr w:type="spellStart"/>
+      <w:r>
+        <w:rPr>
+          <w:lang w:val="nl-BE"/>
+        </w:rPr>
+        <w:t>testing</w:t>
+      </w:r>
+      <w:proofErr w:type="spellEnd"/>
+      <w:r>
+        <w:rPr>
+          <w:lang w:val="nl-BE"/>
+        </w:rPr>
+        <w:t xml:space="preserve"> in </w:t>
+      </w:r>
+      <w:proofErr w:type="spellStart"/>
+      <w:r>
+        <w:rPr>
+          <w:lang w:val="nl-BE"/>
+        </w:rPr>
+        <w:t>angular</w:t>
+      </w:r>
+      <w:proofErr w:type="spellEnd"/>
+      <w:r>
+        <w:rPr>
+          <w:lang w:val="nl-BE"/>
+        </w:rPr>
+        <w:t>: 15 min</w:t>
       </w:r>
     </w:p>
     <w:p>
@@ -1734,15 +1786,70 @@
         <w:rPr>
           <w:lang w:val="nl-BE"/>
         </w:rPr>
-        <w:t>Eerste testen gemaakt in angular</w:t>
-      </w:r>
-    </w:p>
-    <w:p>
-      <w:pPr>
-        <w:rPr>
-          <w:lang w:val="nl-BE"/>
-        </w:rPr>
-      </w:pPr>
+        <w:t xml:space="preserve">Eerste testen gemaakt in </w:t>
+      </w:r>
+      <w:proofErr w:type="spellStart"/>
+      <w:r>
+        <w:rPr>
+          <w:lang w:val="nl-BE"/>
+        </w:rPr>
+        <w:t>angular</w:t>
+      </w:r>
+      <w:proofErr w:type="spellEnd"/>
+    </w:p>
+    <w:p>
+      <w:pPr>
+        <w:rPr>
+          <w:lang w:val="nl-BE"/>
+        </w:rPr>
+      </w:pPr>
+    </w:p>
+    <w:p>
+      <w:pPr>
+        <w:rPr>
+          <w:lang w:val="nl-BE"/>
+        </w:rPr>
+      </w:pPr>
+      <w:r>
+        <w:rPr>
+          <w:noProof/>
+        </w:rPr>
+        <w:drawing>
+          <wp:inline distT="0" distB="0" distL="0" distR="0" wp14:anchorId="6DF10A1D" wp14:editId="531DF57E">
+            <wp:extent cx="4095750" cy="666750"/>
+            <wp:effectExtent l="0" t="0" r="0" b="0"/>
+            <wp:docPr id="11" name="Picture 11" descr="Graphical user interface, text, application&#10;&#10;Description automatically generated"/>
+            <wp:cNvGraphicFramePr>
+              <a:graphicFrameLocks xmlns:a="http://schemas.openxmlformats.org/drawingml/2006/main" noChangeAspect="1"/>
+            </wp:cNvGraphicFramePr>
+            <a:graphic xmlns:a="http://schemas.openxmlformats.org/drawingml/2006/main">
+              <a:graphicData uri="http://schemas.openxmlformats.org/drawingml/2006/picture">
+                <pic:pic xmlns:pic="http://schemas.openxmlformats.org/drawingml/2006/picture">
+                  <pic:nvPicPr>
+                    <pic:cNvPr id="11" name="Picture 11" descr="Graphical user interface, text, application&#10;&#10;Description automatically generated"/>
+                    <pic:cNvPicPr/>
+                  </pic:nvPicPr>
+                  <pic:blipFill>
+                    <a:blip r:embed="rId19"/>
+                    <a:stretch>
+                      <a:fillRect/>
+                    </a:stretch>
+                  </pic:blipFill>
+                  <pic:spPr>
+                    <a:xfrm>
+                      <a:off x="0" y="0"/>
+                      <a:ext cx="4095750" cy="666750"/>
+                    </a:xfrm>
+                    <a:prstGeom prst="rect">
+                      <a:avLst/>
+                    </a:prstGeom>
+                  </pic:spPr>
+                </pic:pic>
+              </a:graphicData>
+            </a:graphic>
+          </wp:inline>
+        </w:drawing>
+      </w:r>
     </w:p>
     <w:p>
       <w:pPr>
@@ -1777,8 +1884,16 @@
         <w:rPr>
           <w:lang w:val="nl-BE"/>
         </w:rPr>
-        <w:t>Eerste testen gemaakt in angular</w:t>
-      </w:r>
+        <w:t xml:space="preserve">Eerste testen gemaakt in </w:t>
+      </w:r>
+      <w:proofErr w:type="spellStart"/>
+      <w:r>
+        <w:rPr>
+          <w:lang w:val="nl-BE"/>
+        </w:rPr>
+        <w:t>angular</w:t>
+      </w:r>
+      <w:proofErr w:type="spellEnd"/>
       <w:r>
         <w:rPr>
           <w:lang w:val="nl-BE"/>
@@ -1803,8 +1918,16 @@
         <w:rPr>
           <w:lang w:val="nl-BE"/>
         </w:rPr>
-        <w:t>Eerste stap: we moeten import doen in de component.spec.ts</w:t>
-      </w:r>
+        <w:t xml:space="preserve">Eerste stap: we moeten import doen in de </w:t>
+      </w:r>
+      <w:proofErr w:type="spellStart"/>
+      <w:r>
+        <w:rPr>
+          <w:lang w:val="nl-BE"/>
+        </w:rPr>
+        <w:t>component.spec.ts</w:t>
+      </w:r>
+      <w:proofErr w:type="spellEnd"/>
     </w:p>
     <w:p>
       <w:pPr>
@@ -1830,6 +1953,7 @@
         <w:rPr>
           <w:noProof/>
         </w:rPr>
+        <w:lastRenderedPageBreak/>
         <w:drawing>
           <wp:inline distT="0" distB="0" distL="0" distR="0" wp14:anchorId="66EDC4D2" wp14:editId="0948DD39">
             <wp:extent cx="3499424" cy="3448050"/>
@@ -1846,7 +1970,7 @@
                     <pic:cNvPicPr/>
                   </pic:nvPicPr>
                   <pic:blipFill>
-                    <a:blip r:embed="rId19"/>
+                    <a:blip r:embed="rId20"/>
                     <a:stretch>
                       <a:fillRect/>
                     </a:stretch>
@@ -1879,8 +2003,21 @@
         <w:rPr>
           <w:lang w:val="nl-BE"/>
         </w:rPr>
-        <w:lastRenderedPageBreak/>
-        <w:t>De eerste controleert of de naam geldig is of niet. Om de informatie van de naam te krijgen, gaan we deze ophalen met component.customForm.controls['naam'].</w:t>
+        <w:t xml:space="preserve">De eerste controleert of de naam geldig is of niet. Om de informatie van de naam te krijgen, gaan we deze ophalen met </w:t>
+      </w:r>
+      <w:proofErr w:type="spellStart"/>
+      <w:r>
+        <w:rPr>
+          <w:lang w:val="nl-BE"/>
+        </w:rPr>
+        <w:t>component.customForm.controls</w:t>
+      </w:r>
+      <w:proofErr w:type="spellEnd"/>
+      <w:r>
+        <w:rPr>
+          <w:lang w:val="nl-BE"/>
+        </w:rPr>
+        <w:t>['naam'].</w:t>
       </w:r>
     </w:p>
     <w:p>
@@ -1895,7 +2032,21 @@
         <w:rPr>
           <w:lang w:val="nl-BE"/>
         </w:rPr>
-        <w:t xml:space="preserve">Nu gaan we eerst controleren of naam Truthy is. </w:t>
+        <w:t xml:space="preserve">Nu gaan we eerst controleren of naam </w:t>
+      </w:r>
+      <w:proofErr w:type="spellStart"/>
+      <w:r>
+        <w:rPr>
+          <w:lang w:val="nl-BE"/>
+        </w:rPr>
+        <w:t>Truthy</w:t>
+      </w:r>
+      <w:proofErr w:type="spellEnd"/>
+      <w:r>
+        <w:rPr>
+          <w:lang w:val="nl-BE"/>
+        </w:rPr>
+        <w:t xml:space="preserve"> is. </w:t>
       </w:r>
     </w:p>
     <w:p>
@@ -1919,7 +2070,49 @@
         <w:rPr>
           <w:lang w:val="nl-BE"/>
         </w:rPr>
-        <w:t>De volgende unit test zal controleren of de ingevoerde waarde in het tekstvak voor naam geldig is of niet. Ik heb een juiste waarde ingesteld voor naam. En ik heb een verwachtingswaarde ingesteld voor naam.errors is null.</w:t>
+        <w:t xml:space="preserve">De volgende unit test zal controleren of de ingevoerde waarde in het </w:t>
+      </w:r>
+      <w:proofErr w:type="spellStart"/>
+      <w:r>
+        <w:rPr>
+          <w:lang w:val="nl-BE"/>
+        </w:rPr>
+        <w:t>tekstvak</w:t>
+      </w:r>
+      <w:proofErr w:type="spellEnd"/>
+      <w:r>
+        <w:rPr>
+          <w:lang w:val="nl-BE"/>
+        </w:rPr>
+        <w:t xml:space="preserve"> voor naam geldig is of niet. Ik heb een juiste waarde ingesteld voor naam. En ik heb een verwachtingswaarde ingesteld voor </w:t>
+      </w:r>
+      <w:proofErr w:type="spellStart"/>
+      <w:r>
+        <w:rPr>
+          <w:lang w:val="nl-BE"/>
+        </w:rPr>
+        <w:t>naam.errors</w:t>
+      </w:r>
+      <w:proofErr w:type="spellEnd"/>
+      <w:r>
+        <w:rPr>
+          <w:lang w:val="nl-BE"/>
+        </w:rPr>
+        <w:t xml:space="preserve"> is </w:t>
+      </w:r>
+      <w:proofErr w:type="spellStart"/>
+      <w:r>
+        <w:rPr>
+          <w:lang w:val="nl-BE"/>
+        </w:rPr>
+        <w:t>null</w:t>
+      </w:r>
+      <w:proofErr w:type="spellEnd"/>
+      <w:r>
+        <w:rPr>
+          <w:lang w:val="nl-BE"/>
+        </w:rPr>
+        <w:t>.</w:t>
       </w:r>
     </w:p>
     <w:p>
@@ -1935,9 +2128,9 @@
           <w:noProof/>
         </w:rPr>
         <w:drawing>
-          <wp:inline distT="0" distB="0" distL="0" distR="0" wp14:anchorId="5E5DD59D" wp14:editId="782F7F35">
-            <wp:extent cx="3400425" cy="2083871"/>
-            <wp:effectExtent l="0" t="0" r="0" b="0"/>
+          <wp:inline distT="0" distB="0" distL="0" distR="0" wp14:anchorId="5E5DD59D" wp14:editId="73F81F9B">
+            <wp:extent cx="2914650" cy="1786175"/>
+            <wp:effectExtent l="0" t="0" r="0" b="5080"/>
             <wp:docPr id="5" name="Picture 5" descr="Text&#10;&#10;Description automatically generated"/>
             <wp:cNvGraphicFramePr>
               <a:graphicFrameLocks xmlns:a="http://schemas.openxmlformats.org/drawingml/2006/main" noChangeAspect="1"/>
@@ -1950,7 +2143,7 @@
                     <pic:cNvPicPr/>
                   </pic:nvPicPr>
                   <pic:blipFill>
-                    <a:blip r:embed="rId20"/>
+                    <a:blip r:embed="rId21"/>
                     <a:stretch>
                       <a:fillRect/>
                     </a:stretch>
@@ -1958,7 +2151,7 @@
                   <pic:spPr>
                     <a:xfrm>
                       <a:off x="0" y="0"/>
-                      <a:ext cx="3404035" cy="2086083"/>
+                      <a:ext cx="2926050" cy="1793161"/>
                     </a:xfrm>
                     <a:prstGeom prst="rect">
                       <a:avLst/>
@@ -1984,9 +2177,9 @@
           <w:noProof/>
         </w:rPr>
         <w:drawing>
-          <wp:inline distT="0" distB="0" distL="0" distR="0" wp14:anchorId="023A2C27" wp14:editId="0CBC87CC">
-            <wp:extent cx="3019425" cy="695325"/>
-            <wp:effectExtent l="0" t="0" r="9525" b="9525"/>
+          <wp:inline distT="0" distB="0" distL="0" distR="0" wp14:anchorId="023A2C27" wp14:editId="4AAABEBE">
+            <wp:extent cx="2914650" cy="671197"/>
+            <wp:effectExtent l="0" t="0" r="0" b="0"/>
             <wp:docPr id="4" name="Picture 4" descr="Graphical user interface, text&#10;&#10;Description automatically generated"/>
             <wp:cNvGraphicFramePr>
               <a:graphicFrameLocks xmlns:a="http://schemas.openxmlformats.org/drawingml/2006/main" noChangeAspect="1"/>
@@ -1999,7 +2192,7 @@
                     <pic:cNvPicPr/>
                   </pic:nvPicPr>
                   <pic:blipFill>
-                    <a:blip r:embed="rId21"/>
+                    <a:blip r:embed="rId22"/>
                     <a:stretch>
                       <a:fillRect/>
                     </a:stretch>
@@ -2007,7 +2200,7 @@
                   <pic:spPr>
                     <a:xfrm>
                       <a:off x="0" y="0"/>
-                      <a:ext cx="3019425" cy="695325"/>
+                      <a:ext cx="2914676" cy="671203"/>
                     </a:xfrm>
                     <a:prstGeom prst="rect">
                       <a:avLst/>
@@ -2037,6 +2230,7 @@
         <w:rPr>
           <w:noProof/>
         </w:rPr>
+        <w:lastRenderedPageBreak/>
         <w:drawing>
           <wp:inline distT="0" distB="0" distL="0" distR="0" wp14:anchorId="10921CD7" wp14:editId="08558688">
             <wp:extent cx="5579745" cy="3426460"/>
@@ -2053,7 +2247,7 @@
                     <pic:cNvPicPr/>
                   </pic:nvPicPr>
                   <pic:blipFill>
-                    <a:blip r:embed="rId22"/>
+                    <a:blip r:embed="rId23"/>
                     <a:stretch>
                       <a:fillRect/>
                     </a:stretch>
@@ -2091,11 +2285,10 @@
         <w:rPr>
           <w:noProof/>
         </w:rPr>
-        <w:lastRenderedPageBreak/>
         <w:drawing>
-          <wp:inline distT="0" distB="0" distL="0" distR="0" wp14:anchorId="51523FDA" wp14:editId="03A1EFFA">
-            <wp:extent cx="4210050" cy="3442593"/>
-            <wp:effectExtent l="0" t="0" r="0" b="5715"/>
+          <wp:inline distT="0" distB="0" distL="0" distR="0" wp14:anchorId="51523FDA" wp14:editId="1A832A69">
+            <wp:extent cx="3669249" cy="3000375"/>
+            <wp:effectExtent l="0" t="0" r="7620" b="0"/>
             <wp:docPr id="7" name="Picture 7" descr="Text&#10;&#10;Description automatically generated"/>
             <wp:cNvGraphicFramePr>
               <a:graphicFrameLocks xmlns:a="http://schemas.openxmlformats.org/drawingml/2006/main" noChangeAspect="1"/>
@@ -2108,7 +2301,7 @@
                     <pic:cNvPicPr/>
                   </pic:nvPicPr>
                   <pic:blipFill>
-                    <a:blip r:embed="rId23"/>
+                    <a:blip r:embed="rId24"/>
                     <a:stretch>
                       <a:fillRect/>
                     </a:stretch>
@@ -2116,7 +2309,7 @@
                   <pic:spPr>
                     <a:xfrm>
                       <a:off x="0" y="0"/>
-                      <a:ext cx="4213159" cy="3445135"/>
+                      <a:ext cx="3672571" cy="3003092"/>
                     </a:xfrm>
                     <a:prstGeom prst="rect">
                       <a:avLst/>
@@ -2134,25 +2327,15 @@
         <w:rPr>
           <w:lang w:val="nl-BE"/>
         </w:rPr>
-        <w:sectPr>
-          <w:headerReference w:type="default" r:id="rId24"/>
-          <w:footnotePr>
-            <w:numRestart w:val="eachPage"/>
-          </w:footnotePr>
-          <w:pgSz w:w="11906" w:h="16838"/>
-          <w:pgMar w:top="1418" w:right="1418" w:bottom="1418" w:left="1701" w:header="703" w:footer="703" w:gutter="0"/>
-          <w:cols w:space="708"/>
-          <w:docGrid w:linePitch="360"/>
-        </w:sectPr>
       </w:pPr>
       <w:r>
         <w:rPr>
           <w:noProof/>
         </w:rPr>
         <w:drawing>
-          <wp:inline distT="0" distB="0" distL="0" distR="0" wp14:anchorId="4172E00E" wp14:editId="6F0A5339">
-            <wp:extent cx="3981450" cy="1143000"/>
-            <wp:effectExtent l="0" t="0" r="0" b="0"/>
+          <wp:inline distT="0" distB="0" distL="0" distR="0" wp14:anchorId="4172E00E" wp14:editId="54389D60">
+            <wp:extent cx="3669030" cy="1053310"/>
+            <wp:effectExtent l="0" t="0" r="7620" b="0"/>
             <wp:docPr id="6" name="Picture 6" descr="A screenshot of a computer&#10;&#10;Description automatically generated with medium confidence"/>
             <wp:cNvGraphicFramePr>
               <a:graphicFrameLocks xmlns:a="http://schemas.openxmlformats.org/drawingml/2006/main" noChangeAspect="1"/>
@@ -2173,7 +2356,7 @@
                   <pic:spPr>
                     <a:xfrm>
                       <a:off x="0" y="0"/>
-                      <a:ext cx="3981450" cy="1143000"/>
+                      <a:ext cx="3680353" cy="1056560"/>
                     </a:xfrm>
                     <a:prstGeom prst="rect">
                       <a:avLst/>
@@ -2188,6 +2371,257 @@
     </w:p>
     <w:p>
       <w:pPr>
+        <w:rPr>
+          <w:lang w:val="nl-BE"/>
+        </w:rPr>
+      </w:pPr>
+    </w:p>
+    <w:p>
+      <w:pPr>
+        <w:rPr>
+          <w:lang w:val="nl-BE"/>
+        </w:rPr>
+      </w:pPr>
+    </w:p>
+    <w:p>
+      <w:pPr>
+        <w:spacing w:line="360" w:lineRule="auto"/>
+        <w:jc w:val="both"/>
+        <w:rPr>
+          <w:lang w:val="nl-BE"/>
+        </w:rPr>
+      </w:pPr>
+      <w:r>
+        <w:rPr>
+          <w:lang w:val="nl-BE"/>
+        </w:rPr>
+        <w:t xml:space="preserve">Om na te gaan of de form </w:t>
+      </w:r>
+      <w:proofErr w:type="spellStart"/>
+      <w:r>
+        <w:rPr>
+          <w:lang w:val="nl-BE"/>
+        </w:rPr>
+        <w:t>valid</w:t>
+      </w:r>
+      <w:proofErr w:type="spellEnd"/>
+      <w:r>
+        <w:rPr>
+          <w:lang w:val="nl-BE"/>
+        </w:rPr>
+        <w:t xml:space="preserve"> is of niet gaan we ook een test schrijven voor de form </w:t>
+      </w:r>
+    </w:p>
+    <w:p>
+      <w:pPr>
+        <w:spacing w:line="360" w:lineRule="auto"/>
+        <w:jc w:val="both"/>
+        <w:rPr>
+          <w:lang w:val="nl-BE"/>
+        </w:rPr>
+      </w:pPr>
+      <w:r>
+        <w:rPr>
+          <w:lang w:val="nl-BE"/>
+        </w:rPr>
+        <w:t xml:space="preserve">Ik zal de test eerst doen </w:t>
+      </w:r>
+      <w:proofErr w:type="spellStart"/>
+      <w:r>
+        <w:rPr>
+          <w:lang w:val="nl-BE"/>
+        </w:rPr>
+        <w:t>fallen</w:t>
+      </w:r>
+      <w:proofErr w:type="spellEnd"/>
+      <w:r>
+        <w:rPr>
+          <w:lang w:val="nl-BE"/>
+        </w:rPr>
+        <w:t xml:space="preserve"> en vervolgens doen lukken om zeker zijn dat de test lukt.</w:t>
+      </w:r>
+    </w:p>
+    <w:p>
+      <w:pPr>
+        <w:rPr>
+          <w:lang w:val="nl-BE"/>
+        </w:rPr>
+      </w:pPr>
+    </w:p>
+    <w:p>
+      <w:pPr>
+        <w:rPr>
+          <w:lang w:val="nl-BE"/>
+        </w:rPr>
+      </w:pPr>
+      <w:r>
+        <w:rPr>
+          <w:noProof/>
+        </w:rPr>
+        <w:lastRenderedPageBreak/>
+        <w:drawing>
+          <wp:inline distT="0" distB="0" distL="0" distR="0" wp14:anchorId="29B91011" wp14:editId="32B9E978">
+            <wp:extent cx="5579745" cy="2162175"/>
+            <wp:effectExtent l="0" t="0" r="1905" b="9525"/>
+            <wp:docPr id="8" name="Picture 8" descr="Graphical user interface, application&#10;&#10;Description automatically generated"/>
+            <wp:cNvGraphicFramePr>
+              <a:graphicFrameLocks xmlns:a="http://schemas.openxmlformats.org/drawingml/2006/main" noChangeAspect="1"/>
+            </wp:cNvGraphicFramePr>
+            <a:graphic xmlns:a="http://schemas.openxmlformats.org/drawingml/2006/main">
+              <a:graphicData uri="http://schemas.openxmlformats.org/drawingml/2006/picture">
+                <pic:pic xmlns:pic="http://schemas.openxmlformats.org/drawingml/2006/picture">
+                  <pic:nvPicPr>
+                    <pic:cNvPr id="8" name="Picture 8" descr="Graphical user interface, application&#10;&#10;Description automatically generated"/>
+                    <pic:cNvPicPr/>
+                  </pic:nvPicPr>
+                  <pic:blipFill>
+                    <a:blip r:embed="rId26"/>
+                    <a:stretch>
+                      <a:fillRect/>
+                    </a:stretch>
+                  </pic:blipFill>
+                  <pic:spPr>
+                    <a:xfrm>
+                      <a:off x="0" y="0"/>
+                      <a:ext cx="5579745" cy="2162175"/>
+                    </a:xfrm>
+                    <a:prstGeom prst="rect">
+                      <a:avLst/>
+                    </a:prstGeom>
+                  </pic:spPr>
+                </pic:pic>
+              </a:graphicData>
+            </a:graphic>
+          </wp:inline>
+        </w:drawing>
+      </w:r>
+    </w:p>
+    <w:p>
+      <w:pPr>
+        <w:rPr>
+          <w:lang w:val="nl-BE"/>
+        </w:rPr>
+      </w:pPr>
+    </w:p>
+    <w:p>
+      <w:pPr>
+        <w:rPr>
+          <w:lang w:val="nl-BE"/>
+        </w:rPr>
+      </w:pPr>
+      <w:r>
+        <w:rPr>
+          <w:lang w:val="nl-BE"/>
+        </w:rPr>
+        <w:t xml:space="preserve">Zoals u kunt zien lukken alle testen </w:t>
+      </w:r>
+    </w:p>
+    <w:p>
+      <w:pPr>
+        <w:rPr>
+          <w:lang w:val="nl-BE"/>
+        </w:rPr>
+      </w:pPr>
+      <w:r>
+        <w:rPr>
+          <w:noProof/>
+        </w:rPr>
+        <w:drawing>
+          <wp:inline distT="0" distB="0" distL="0" distR="0" wp14:anchorId="30A1C603" wp14:editId="0B221E83">
+            <wp:extent cx="4743778" cy="1362075"/>
+            <wp:effectExtent l="0" t="0" r="0" b="0"/>
+            <wp:docPr id="10" name="Picture 10" descr="Text&#10;&#10;Description automatically generated"/>
+            <wp:cNvGraphicFramePr>
+              <a:graphicFrameLocks xmlns:a="http://schemas.openxmlformats.org/drawingml/2006/main" noChangeAspect="1"/>
+            </wp:cNvGraphicFramePr>
+            <a:graphic xmlns:a="http://schemas.openxmlformats.org/drawingml/2006/main">
+              <a:graphicData uri="http://schemas.openxmlformats.org/drawingml/2006/picture">
+                <pic:pic xmlns:pic="http://schemas.openxmlformats.org/drawingml/2006/picture">
+                  <pic:nvPicPr>
+                    <pic:cNvPr id="10" name="Picture 10" descr="Text&#10;&#10;Description automatically generated"/>
+                    <pic:cNvPicPr/>
+                  </pic:nvPicPr>
+                  <pic:blipFill>
+                    <a:blip r:embed="rId27"/>
+                    <a:stretch>
+                      <a:fillRect/>
+                    </a:stretch>
+                  </pic:blipFill>
+                  <pic:spPr>
+                    <a:xfrm>
+                      <a:off x="0" y="0"/>
+                      <a:ext cx="4749902" cy="1363833"/>
+                    </a:xfrm>
+                    <a:prstGeom prst="rect">
+                      <a:avLst/>
+                    </a:prstGeom>
+                  </pic:spPr>
+                </pic:pic>
+              </a:graphicData>
+            </a:graphic>
+          </wp:inline>
+        </w:drawing>
+      </w:r>
+    </w:p>
+    <w:p>
+      <w:pPr>
+        <w:rPr>
+          <w:lang w:val="nl-BE"/>
+        </w:rPr>
+        <w:sectPr>
+          <w:headerReference w:type="default" r:id="rId28"/>
+          <w:footnotePr>
+            <w:numRestart w:val="eachPage"/>
+          </w:footnotePr>
+          <w:pgSz w:w="11906" w:h="16838"/>
+          <w:pgMar w:top="1418" w:right="1418" w:bottom="1418" w:left="1701" w:header="703" w:footer="703" w:gutter="0"/>
+          <w:cols w:space="708"/>
+          <w:docGrid w:linePitch="360"/>
+        </w:sectPr>
+      </w:pPr>
+      <w:r>
+        <w:rPr>
+          <w:noProof/>
+        </w:rPr>
+        <w:drawing>
+          <wp:inline distT="0" distB="0" distL="0" distR="0" wp14:anchorId="60F0495B" wp14:editId="7D2F9EEF">
+            <wp:extent cx="4533900" cy="1350333"/>
+            <wp:effectExtent l="0" t="0" r="0" b="2540"/>
+            <wp:docPr id="9" name="Picture 9" descr="Text&#10;&#10;Description automatically generated"/>
+            <wp:cNvGraphicFramePr>
+              <a:graphicFrameLocks xmlns:a="http://schemas.openxmlformats.org/drawingml/2006/main" noChangeAspect="1"/>
+            </wp:cNvGraphicFramePr>
+            <a:graphic xmlns:a="http://schemas.openxmlformats.org/drawingml/2006/main">
+              <a:graphicData uri="http://schemas.openxmlformats.org/drawingml/2006/picture">
+                <pic:pic xmlns:pic="http://schemas.openxmlformats.org/drawingml/2006/picture">
+                  <pic:nvPicPr>
+                    <pic:cNvPr id="9" name="Picture 9" descr="Text&#10;&#10;Description automatically generated"/>
+                    <pic:cNvPicPr/>
+                  </pic:nvPicPr>
+                  <pic:blipFill>
+                    <a:blip r:embed="rId29"/>
+                    <a:stretch>
+                      <a:fillRect/>
+                    </a:stretch>
+                  </pic:blipFill>
+                  <pic:spPr>
+                    <a:xfrm>
+                      <a:off x="0" y="0"/>
+                      <a:ext cx="4536771" cy="1351188"/>
+                    </a:xfrm>
+                    <a:prstGeom prst="rect">
+                      <a:avLst/>
+                    </a:prstGeom>
+                  </pic:spPr>
+                </pic:pic>
+              </a:graphicData>
+            </a:graphic>
+          </wp:inline>
+        </w:drawing>
+      </w:r>
+    </w:p>
+    <w:p>
+      <w:pPr>
         <w:pStyle w:val="Heading1"/>
         <w:spacing w:line="360" w:lineRule="auto"/>
         <w:rPr>
@@ -2210,7 +2644,7 @@
           <w:lang w:val="nl-BE"/>
         </w:rPr>
       </w:pPr>
-      <w:hyperlink r:id="rId26" w:history="1">
+      <w:hyperlink r:id="rId30" w:history="1">
         <w:r>
           <w:rPr>
             <w:rStyle w:val="Hyperlink"/>
@@ -2233,7 +2667,7 @@
           <w:lang w:val="nl-BE"/>
         </w:rPr>
       </w:pPr>
-      <w:hyperlink r:id="rId27" w:history="1">
+      <w:hyperlink r:id="rId31" w:history="1">
         <w:r>
           <w:rPr>
             <w:rStyle w:val="Hyperlink"/>
@@ -2256,7 +2690,7 @@
           <w:lang w:val="nl-BE"/>
         </w:rPr>
       </w:pPr>
-      <w:hyperlink r:id="rId28" w:history="1">
+      <w:hyperlink r:id="rId32" w:history="1">
         <w:r>
           <w:rPr>
             <w:rStyle w:val="Hyperlink"/>
@@ -2279,13 +2713,36 @@
           <w:lang w:val="nl-BE"/>
         </w:rPr>
       </w:pPr>
-      <w:hyperlink r:id="rId29" w:history="1">
+      <w:hyperlink r:id="rId33" w:history="1">
         <w:r>
           <w:rPr>
             <w:rStyle w:val="Hyperlink"/>
             <w:lang w:val="nl-BE"/>
           </w:rPr>
           <w:t>https://codecraft.tv/courses/angular/unit-testing/overview/</w:t>
+        </w:r>
+      </w:hyperlink>
+    </w:p>
+    <w:p>
+      <w:pPr>
+        <w:rPr>
+          <w:lang w:val="nl-BE"/>
+        </w:rPr>
+      </w:pPr>
+    </w:p>
+    <w:p>
+      <w:pPr>
+        <w:rPr>
+          <w:lang w:val="nl-BE"/>
+        </w:rPr>
+      </w:pPr>
+      <w:hyperlink r:id="rId34" w:history="1">
+        <w:r>
+          <w:rPr>
+            <w:rStyle w:val="Hyperlink"/>
+            <w:lang w:val="nl-BE"/>
+          </w:rPr>
+          <w:t>https://www.youtube.com/watch?v=tJP_L2msRoo&amp;ab_channel=jawache</w:t>
         </w:r>
       </w:hyperlink>
     </w:p>

</xml_diff>

<commit_message>
video's gekeken plus nieuwe cursus + testen
testen gemaakt voor smart apps + powerpoint
</commit_message>
<xml_diff>
--- a/unit testing logboek en documentatie (smart apps).docx
+++ b/unit testing logboek en documentatie (smart apps).docx
@@ -369,83 +369,6 @@
         <w:rPr>
           <w:rFonts w:cs="Arial"/>
           <w:color w:val="000000" w:themeColor="text1"/>
-          <w:spacing w:val="5"/>
-          <w:lang w:val="nl-BE"/>
-        </w:rPr>
-      </w:pPr>
-      <w:r>
-        <w:rPr>
-          <w:rFonts w:cs="Arial"/>
-          <w:b/>
-          <w:bCs/>
-          <w:color w:val="000000" w:themeColor="text1"/>
-          <w:spacing w:val="5"/>
-          <w:lang w:val="nl-BE"/>
-        </w:rPr>
-        <w:t>Datum:</w:t>
-      </w:r>
-      <w:r>
-        <w:rPr>
-          <w:rFonts w:cs="Arial"/>
-          <w:color w:val="000000" w:themeColor="text1"/>
-          <w:spacing w:val="5"/>
-          <w:lang w:val="nl-BE"/>
-        </w:rPr>
-        <w:t xml:space="preserve"> </w:t>
-      </w:r>
-      <w:r>
-        <w:rPr>
-          <w:rFonts w:cs="Arial"/>
-          <w:color w:val="000000" w:themeColor="text1"/>
-          <w:spacing w:val="5"/>
-          <w:lang w:val="nl-BE"/>
-        </w:rPr>
-        <w:t>20</w:t>
-      </w:r>
-      <w:r>
-        <w:rPr>
-          <w:rFonts w:cs="Arial"/>
-          <w:color w:val="000000" w:themeColor="text1"/>
-          <w:spacing w:val="5"/>
-          <w:lang w:val="nl-BE"/>
-        </w:rPr>
-        <w:t>/</w:t>
-      </w:r>
-      <w:r>
-        <w:rPr>
-          <w:rFonts w:cs="Arial"/>
-          <w:color w:val="000000" w:themeColor="text1"/>
-          <w:spacing w:val="5"/>
-          <w:lang w:val="nl-BE"/>
-        </w:rPr>
-        <w:t>09</w:t>
-      </w:r>
-      <w:r>
-        <w:rPr>
-          <w:rFonts w:cs="Arial"/>
-          <w:color w:val="000000" w:themeColor="text1"/>
-          <w:spacing w:val="5"/>
-          <w:lang w:val="nl-BE"/>
-        </w:rPr>
-        <w:t>/202</w:t>
-      </w:r>
-      <w:r>
-        <w:rPr>
-          <w:rFonts w:cs="Arial"/>
-          <w:color w:val="000000" w:themeColor="text1"/>
-          <w:spacing w:val="5"/>
-          <w:lang w:val="nl-BE"/>
-        </w:rPr>
-        <w:t>1</w:t>
-      </w:r>
-    </w:p>
-    <w:p>
-      <w:pPr>
-        <w:spacing w:after="120" w:line="360" w:lineRule="auto"/>
-        <w:jc w:val="both"/>
-        <w:rPr>
-          <w:rFonts w:cs="Arial"/>
-          <w:color w:val="000000" w:themeColor="text1"/>
           <w:sz w:val="52"/>
           <w:szCs w:val="52"/>
           <w:lang w:val="nl-BE"/>
@@ -1111,7 +1034,7 @@
           <w:lang w:val="en-BE" w:eastAsia="en-BE"/>
         </w:rPr>
       </w:pPr>
-      <w:hyperlink w:anchor="_Toc90806984" w:history="1">
+      <w:hyperlink w:anchor="_Toc92192430" w:history="1">
         <w:r>
           <w:rPr>
             <w:rStyle w:val="Hyperlink"/>
@@ -1160,7 +1083,7 @@
             <w:noProof/>
             <w:webHidden/>
           </w:rPr>
-          <w:instrText xml:space="preserve"> PAGEREF _Toc90806984 \h </w:instrText>
+          <w:instrText xml:space="preserve"> PAGEREF _Toc92192430 \h </w:instrText>
         </w:r>
         <w:r>
           <w:rPr>
@@ -1208,7 +1131,7 @@
           <w:lang w:val="en-BE" w:eastAsia="en-BE"/>
         </w:rPr>
       </w:pPr>
-      <w:hyperlink w:anchor="_Toc90806985" w:history="1">
+      <w:hyperlink w:anchor="_Toc92192431" w:history="1">
         <w:r>
           <w:rPr>
             <w:rStyle w:val="Hyperlink"/>
@@ -1257,7 +1180,7 @@
             <w:noProof/>
             <w:webHidden/>
           </w:rPr>
-          <w:instrText xml:space="preserve"> PAGEREF _Toc90806985 \h </w:instrText>
+          <w:instrText xml:space="preserve"> PAGEREF _Toc92192431 \h </w:instrText>
         </w:r>
         <w:r>
           <w:rPr>
@@ -1305,7 +1228,7 @@
           <w:lang w:val="en-BE" w:eastAsia="en-BE"/>
         </w:rPr>
       </w:pPr>
-      <w:hyperlink w:anchor="_Toc90806986" w:history="1">
+      <w:hyperlink w:anchor="_Toc92192432" w:history="1">
         <w:r>
           <w:rPr>
             <w:rStyle w:val="Hyperlink"/>
@@ -1354,7 +1277,7 @@
             <w:noProof/>
             <w:webHidden/>
           </w:rPr>
-          <w:instrText xml:space="preserve"> PAGEREF _Toc90806986 \h </w:instrText>
+          <w:instrText xml:space="preserve"> PAGEREF _Toc92192432 \h </w:instrText>
         </w:r>
         <w:r>
           <w:rPr>
@@ -1402,7 +1325,7 @@
           <w:lang w:val="en-BE" w:eastAsia="en-BE"/>
         </w:rPr>
       </w:pPr>
-      <w:hyperlink w:anchor="_Toc90806987" w:history="1">
+      <w:hyperlink w:anchor="_Toc92192433" w:history="1">
         <w:r>
           <w:rPr>
             <w:rStyle w:val="Hyperlink"/>
@@ -1430,7 +1353,7 @@
             <w:rFonts w:eastAsiaTheme="majorEastAsia"/>
             <w:noProof/>
           </w:rPr>
-          <w:t>Logboek 19/12/2021</w:t>
+          <w:t>Logboek 14/12/2021</w:t>
         </w:r>
         <w:r>
           <w:rPr>
@@ -1451,7 +1374,7 @@
             <w:noProof/>
             <w:webHidden/>
           </w:rPr>
-          <w:instrText xml:space="preserve"> PAGEREF _Toc90806987 \h </w:instrText>
+          <w:instrText xml:space="preserve"> PAGEREF _Toc92192433 \h </w:instrText>
         </w:r>
         <w:r>
           <w:rPr>
@@ -1499,11 +1422,11 @@
           <w:lang w:val="en-BE" w:eastAsia="en-BE"/>
         </w:rPr>
       </w:pPr>
-      <w:hyperlink w:anchor="_Toc90806988" w:history="1">
+      <w:hyperlink w:anchor="_Toc92192434" w:history="1">
         <w:r>
           <w:rPr>
             <w:rStyle w:val="Hyperlink"/>
-            <w:rFonts w:eastAsiaTheme="majorEastAsia" w:cs="Arial"/>
+            <w:rFonts w:eastAsiaTheme="majorEastAsia"/>
             <w:noProof/>
           </w:rPr>
           <w:t>5</w:t>
@@ -1524,9 +1447,397 @@
         <w:r>
           <w:rPr>
             <w:rStyle w:val="Hyperlink"/>
+            <w:rFonts w:eastAsiaTheme="majorEastAsia"/>
+            <w:noProof/>
+          </w:rPr>
+          <w:t>Logboek 19/12/2021</w:t>
+        </w:r>
+        <w:r>
+          <w:rPr>
+            <w:noProof/>
+            <w:webHidden/>
+          </w:rPr>
+          <w:tab/>
+        </w:r>
+        <w:r>
+          <w:rPr>
+            <w:noProof/>
+            <w:webHidden/>
+          </w:rPr>
+          <w:fldChar w:fldCharType="begin"/>
+        </w:r>
+        <w:r>
+          <w:rPr>
+            <w:noProof/>
+            <w:webHidden/>
+          </w:rPr>
+          <w:instrText xml:space="preserve"> PAGEREF _Toc92192434 \h </w:instrText>
+        </w:r>
+        <w:r>
+          <w:rPr>
+            <w:noProof/>
+            <w:webHidden/>
+          </w:rPr>
+        </w:r>
+        <w:r>
+          <w:rPr>
+            <w:noProof/>
+            <w:webHidden/>
+          </w:rPr>
+          <w:fldChar w:fldCharType="separate"/>
+        </w:r>
+        <w:r>
+          <w:rPr>
+            <w:noProof/>
+            <w:webHidden/>
+          </w:rPr>
+          <w:t>4</w:t>
+        </w:r>
+        <w:r>
+          <w:rPr>
+            <w:noProof/>
+            <w:webHidden/>
+          </w:rPr>
+          <w:fldChar w:fldCharType="end"/>
+        </w:r>
+      </w:hyperlink>
+    </w:p>
+    <w:p>
+      <w:pPr>
+        <w:pStyle w:val="TOC1"/>
+        <w:tabs>
+          <w:tab w:val="left" w:pos="440"/>
+        </w:tabs>
+        <w:rPr>
+          <w:rFonts w:asciiTheme="minorHAnsi" w:eastAsiaTheme="minorEastAsia" w:hAnsiTheme="minorHAnsi" w:cstheme="minorBidi"/>
+          <w:b w:val="0"/>
+          <w:bCs w:val="0"/>
+          <w:caps w:val="0"/>
+          <w:noProof/>
+          <w:sz w:val="22"/>
+          <w:szCs w:val="22"/>
+          <w:lang w:val="en-BE" w:eastAsia="en-BE"/>
+        </w:rPr>
+      </w:pPr>
+      <w:hyperlink w:anchor="_Toc92192435" w:history="1">
+        <w:r>
+          <w:rPr>
+            <w:rStyle w:val="Hyperlink"/>
+            <w:rFonts w:eastAsiaTheme="majorEastAsia"/>
+            <w:noProof/>
+          </w:rPr>
+          <w:t>6</w:t>
+        </w:r>
+        <w:r>
+          <w:rPr>
+            <w:rFonts w:asciiTheme="minorHAnsi" w:eastAsiaTheme="minorEastAsia" w:hAnsiTheme="minorHAnsi" w:cstheme="minorBidi"/>
+            <w:b w:val="0"/>
+            <w:bCs w:val="0"/>
+            <w:caps w:val="0"/>
+            <w:noProof/>
+            <w:sz w:val="22"/>
+            <w:szCs w:val="22"/>
+            <w:lang w:val="en-BE" w:eastAsia="en-BE"/>
+          </w:rPr>
+          <w:tab/>
+        </w:r>
+        <w:r>
+          <w:rPr>
+            <w:rStyle w:val="Hyperlink"/>
+            <w:rFonts w:eastAsiaTheme="majorEastAsia"/>
+            <w:noProof/>
+          </w:rPr>
+          <w:t>Logboek 21/12/2021</w:t>
+        </w:r>
+        <w:r>
+          <w:rPr>
+            <w:noProof/>
+            <w:webHidden/>
+          </w:rPr>
+          <w:tab/>
+        </w:r>
+        <w:r>
+          <w:rPr>
+            <w:noProof/>
+            <w:webHidden/>
+          </w:rPr>
+          <w:fldChar w:fldCharType="begin"/>
+        </w:r>
+        <w:r>
+          <w:rPr>
+            <w:noProof/>
+            <w:webHidden/>
+          </w:rPr>
+          <w:instrText xml:space="preserve"> PAGEREF _Toc92192435 \h </w:instrText>
+        </w:r>
+        <w:r>
+          <w:rPr>
+            <w:noProof/>
+            <w:webHidden/>
+          </w:rPr>
+        </w:r>
+        <w:r>
+          <w:rPr>
+            <w:noProof/>
+            <w:webHidden/>
+          </w:rPr>
+          <w:fldChar w:fldCharType="separate"/>
+        </w:r>
+        <w:r>
+          <w:rPr>
+            <w:noProof/>
+            <w:webHidden/>
+          </w:rPr>
+          <w:t>6</w:t>
+        </w:r>
+        <w:r>
+          <w:rPr>
+            <w:noProof/>
+            <w:webHidden/>
+          </w:rPr>
+          <w:fldChar w:fldCharType="end"/>
+        </w:r>
+      </w:hyperlink>
+    </w:p>
+    <w:p>
+      <w:pPr>
+        <w:pStyle w:val="TOC1"/>
+        <w:tabs>
+          <w:tab w:val="left" w:pos="440"/>
+        </w:tabs>
+        <w:rPr>
+          <w:rFonts w:asciiTheme="minorHAnsi" w:eastAsiaTheme="minorEastAsia" w:hAnsiTheme="minorHAnsi" w:cstheme="minorBidi"/>
+          <w:b w:val="0"/>
+          <w:bCs w:val="0"/>
+          <w:caps w:val="0"/>
+          <w:noProof/>
+          <w:sz w:val="22"/>
+          <w:szCs w:val="22"/>
+          <w:lang w:val="en-BE" w:eastAsia="en-BE"/>
+        </w:rPr>
+      </w:pPr>
+      <w:hyperlink w:anchor="_Toc92192436" w:history="1">
+        <w:r>
+          <w:rPr>
+            <w:rStyle w:val="Hyperlink"/>
+            <w:rFonts w:eastAsiaTheme="majorEastAsia"/>
+            <w:noProof/>
+          </w:rPr>
+          <w:t>7</w:t>
+        </w:r>
+        <w:r>
+          <w:rPr>
+            <w:rFonts w:asciiTheme="minorHAnsi" w:eastAsiaTheme="minorEastAsia" w:hAnsiTheme="minorHAnsi" w:cstheme="minorBidi"/>
+            <w:b w:val="0"/>
+            <w:bCs w:val="0"/>
+            <w:caps w:val="0"/>
+            <w:noProof/>
+            <w:sz w:val="22"/>
+            <w:szCs w:val="22"/>
+            <w:lang w:val="en-BE" w:eastAsia="en-BE"/>
+          </w:rPr>
+          <w:tab/>
+        </w:r>
+        <w:r>
+          <w:rPr>
+            <w:rStyle w:val="Hyperlink"/>
+            <w:rFonts w:eastAsiaTheme="majorEastAsia"/>
+            <w:noProof/>
+          </w:rPr>
+          <w:t>Logboek 28/12/2021</w:t>
+        </w:r>
+        <w:r>
+          <w:rPr>
+            <w:noProof/>
+            <w:webHidden/>
+          </w:rPr>
+          <w:tab/>
+        </w:r>
+        <w:r>
+          <w:rPr>
+            <w:noProof/>
+            <w:webHidden/>
+          </w:rPr>
+          <w:fldChar w:fldCharType="begin"/>
+        </w:r>
+        <w:r>
+          <w:rPr>
+            <w:noProof/>
+            <w:webHidden/>
+          </w:rPr>
+          <w:instrText xml:space="preserve"> PAGEREF _Toc92192436 \h </w:instrText>
+        </w:r>
+        <w:r>
+          <w:rPr>
+            <w:noProof/>
+            <w:webHidden/>
+          </w:rPr>
+        </w:r>
+        <w:r>
+          <w:rPr>
+            <w:noProof/>
+            <w:webHidden/>
+          </w:rPr>
+          <w:fldChar w:fldCharType="separate"/>
+        </w:r>
+        <w:r>
+          <w:rPr>
+            <w:noProof/>
+            <w:webHidden/>
+          </w:rPr>
+          <w:t>7</w:t>
+        </w:r>
+        <w:r>
+          <w:rPr>
+            <w:noProof/>
+            <w:webHidden/>
+          </w:rPr>
+          <w:fldChar w:fldCharType="end"/>
+        </w:r>
+      </w:hyperlink>
+    </w:p>
+    <w:p>
+      <w:pPr>
+        <w:pStyle w:val="TOC1"/>
+        <w:tabs>
+          <w:tab w:val="left" w:pos="440"/>
+        </w:tabs>
+        <w:rPr>
+          <w:rFonts w:asciiTheme="minorHAnsi" w:eastAsiaTheme="minorEastAsia" w:hAnsiTheme="minorHAnsi" w:cstheme="minorBidi"/>
+          <w:b w:val="0"/>
+          <w:bCs w:val="0"/>
+          <w:caps w:val="0"/>
+          <w:noProof/>
+          <w:sz w:val="22"/>
+          <w:szCs w:val="22"/>
+          <w:lang w:val="en-BE" w:eastAsia="en-BE"/>
+        </w:rPr>
+      </w:pPr>
+      <w:hyperlink w:anchor="_Toc92192437" w:history="1">
+        <w:r>
+          <w:rPr>
+            <w:rStyle w:val="Hyperlink"/>
+            <w:rFonts w:eastAsiaTheme="majorEastAsia"/>
+            <w:noProof/>
+          </w:rPr>
+          <w:t>8</w:t>
+        </w:r>
+        <w:r>
+          <w:rPr>
+            <w:rFonts w:asciiTheme="minorHAnsi" w:eastAsiaTheme="minorEastAsia" w:hAnsiTheme="minorHAnsi" w:cstheme="minorBidi"/>
+            <w:b w:val="0"/>
+            <w:bCs w:val="0"/>
+            <w:caps w:val="0"/>
+            <w:noProof/>
+            <w:sz w:val="22"/>
+            <w:szCs w:val="22"/>
+            <w:lang w:val="en-BE" w:eastAsia="en-BE"/>
+          </w:rPr>
+          <w:tab/>
+        </w:r>
+        <w:r>
+          <w:rPr>
+            <w:rStyle w:val="Hyperlink"/>
+            <w:rFonts w:eastAsiaTheme="majorEastAsia"/>
+            <w:noProof/>
+          </w:rPr>
+          <w:t>Logboek 03/01/2021</w:t>
+        </w:r>
+        <w:r>
+          <w:rPr>
+            <w:noProof/>
+            <w:webHidden/>
+          </w:rPr>
+          <w:tab/>
+        </w:r>
+        <w:r>
+          <w:rPr>
+            <w:noProof/>
+            <w:webHidden/>
+          </w:rPr>
+          <w:fldChar w:fldCharType="begin"/>
+        </w:r>
+        <w:r>
+          <w:rPr>
+            <w:noProof/>
+            <w:webHidden/>
+          </w:rPr>
+          <w:instrText xml:space="preserve"> PAGEREF _Toc92192437 \h </w:instrText>
+        </w:r>
+        <w:r>
+          <w:rPr>
+            <w:noProof/>
+            <w:webHidden/>
+          </w:rPr>
+        </w:r>
+        <w:r>
+          <w:rPr>
+            <w:noProof/>
+            <w:webHidden/>
+          </w:rPr>
+          <w:fldChar w:fldCharType="separate"/>
+        </w:r>
+        <w:r>
+          <w:rPr>
+            <w:noProof/>
+            <w:webHidden/>
+          </w:rPr>
+          <w:t>7</w:t>
+        </w:r>
+        <w:r>
+          <w:rPr>
+            <w:noProof/>
+            <w:webHidden/>
+          </w:rPr>
+          <w:fldChar w:fldCharType="end"/>
+        </w:r>
+      </w:hyperlink>
+    </w:p>
+    <w:p>
+      <w:pPr>
+        <w:pStyle w:val="TOC1"/>
+        <w:tabs>
+          <w:tab w:val="left" w:pos="440"/>
+        </w:tabs>
+        <w:rPr>
+          <w:rFonts w:asciiTheme="minorHAnsi" w:eastAsiaTheme="minorEastAsia" w:hAnsiTheme="minorHAnsi" w:cstheme="minorBidi"/>
+          <w:b w:val="0"/>
+          <w:bCs w:val="0"/>
+          <w:caps w:val="0"/>
+          <w:noProof/>
+          <w:sz w:val="22"/>
+          <w:szCs w:val="22"/>
+          <w:lang w:val="en-BE" w:eastAsia="en-BE"/>
+        </w:rPr>
+      </w:pPr>
+      <w:hyperlink w:anchor="_Toc92192438" w:history="1">
+        <w:r>
+          <w:rPr>
+            <w:rStyle w:val="Hyperlink"/>
             <w:rFonts w:eastAsiaTheme="majorEastAsia" w:cs="Arial"/>
             <w:noProof/>
           </w:rPr>
+          <w:t>9</w:t>
+        </w:r>
+        <w:r>
+          <w:rPr>
+            <w:rFonts w:asciiTheme="minorHAnsi" w:eastAsiaTheme="minorEastAsia" w:hAnsiTheme="minorHAnsi" w:cstheme="minorBidi"/>
+            <w:b w:val="0"/>
+            <w:bCs w:val="0"/>
+            <w:caps w:val="0"/>
+            <w:noProof/>
+            <w:sz w:val="22"/>
+            <w:szCs w:val="22"/>
+            <w:lang w:val="en-BE" w:eastAsia="en-BE"/>
+          </w:rPr>
+          <w:tab/>
+        </w:r>
+        <w:r>
+          <w:rPr>
+            <w:rStyle w:val="Hyperlink"/>
+            <w:rFonts w:eastAsiaTheme="majorEastAsia" w:cs="Arial"/>
+            <w:noProof/>
+          </w:rPr>
           <w:t>bron vermelding</w:t>
         </w:r>
         <w:r>
@@ -1548,7 +1859,7 @@
             <w:noProof/>
             <w:webHidden/>
           </w:rPr>
-          <w:instrText xml:space="preserve"> PAGEREF _Toc90806988 \h </w:instrText>
+          <w:instrText xml:space="preserve"> PAGEREF _Toc92192438 \h </w:instrText>
         </w:r>
         <w:r>
           <w:rPr>
@@ -1568,7 +1879,7 @@
             <w:noProof/>
             <w:webHidden/>
           </w:rPr>
-          <w:t>5</w:t>
+          <w:t>9</w:t>
         </w:r>
         <w:r>
           <w:rPr>
@@ -1635,7 +1946,7 @@
           <w:rFonts w:cs="Arial"/>
         </w:rPr>
       </w:pPr>
-      <w:bookmarkStart w:id="5" w:name="_Toc90806984"/>
+      <w:bookmarkStart w:id="5" w:name="_Toc92192430"/>
       <w:r>
         <w:rPr>
           <w:rFonts w:cs="Arial"/>
@@ -1696,7 +2007,7 @@
       <w:pPr>
         <w:pStyle w:val="Heading1"/>
       </w:pPr>
-      <w:bookmarkStart w:id="6" w:name="_Toc90806985"/>
+      <w:bookmarkStart w:id="6" w:name="_Toc92192431"/>
       <w:r>
         <w:t xml:space="preserve">Logboek </w:t>
       </w:r>
@@ -1743,7 +2054,7 @@
         <w:rPr>
           <w:lang w:val="nl-BE"/>
         </w:rPr>
-        <w:t>angular</w:t>
+        <w:t>Angular</w:t>
       </w:r>
       <w:proofErr w:type="spellEnd"/>
       <w:r>
@@ -1755,14 +2066,71 @@
     </w:p>
     <w:p>
       <w:pPr>
+        <w:rPr>
+          <w:lang w:val="nl-BE"/>
+        </w:rPr>
+      </w:pPr>
+    </w:p>
+    <w:p>
+      <w:pPr>
+        <w:rPr>
+          <w:lang w:val="nl-BE"/>
+        </w:rPr>
+      </w:pPr>
+      <w:r>
+        <w:rPr>
+          <w:lang w:val="nl-BE"/>
+        </w:rPr>
+        <w:t xml:space="preserve">Video gekeken in verband met unit </w:t>
+      </w:r>
+      <w:proofErr w:type="spellStart"/>
+      <w:r>
+        <w:rPr>
+          <w:lang w:val="nl-BE"/>
+        </w:rPr>
+        <w:t>testing</w:t>
+      </w:r>
+      <w:proofErr w:type="spellEnd"/>
+      <w:r>
+        <w:rPr>
+          <w:lang w:val="nl-BE"/>
+        </w:rPr>
+        <w:t xml:space="preserve"> in </w:t>
+      </w:r>
+      <w:proofErr w:type="spellStart"/>
+      <w:r>
+        <w:rPr>
+          <w:lang w:val="nl-BE"/>
+        </w:rPr>
+        <w:t>Angular</w:t>
+      </w:r>
+      <w:proofErr w:type="spellEnd"/>
+      <w:r>
+        <w:rPr>
+          <w:lang w:val="nl-BE"/>
+        </w:rPr>
+        <w:t xml:space="preserve">: </w:t>
+      </w:r>
+      <w:r>
+        <w:rPr>
+          <w:lang w:val="nl-BE"/>
+        </w:rPr>
+        <w:t>1 h 10</w:t>
+      </w:r>
+      <w:r>
+        <w:rPr>
+          <w:lang w:val="nl-BE"/>
+        </w:rPr>
+        <w:t xml:space="preserve"> min</w:t>
+      </w:r>
+    </w:p>
+    <w:p>
+      <w:pPr>
         <w:pStyle w:val="Heading1"/>
       </w:pPr>
-      <w:bookmarkStart w:id="7" w:name="_Toc90806986"/>
-      <w:r>
-        <w:t xml:space="preserve">Logboek </w:t>
-      </w:r>
-      <w:r>
-        <w:t>09</w:t>
+      <w:bookmarkStart w:id="7" w:name="_Toc92192432"/>
+      <w:r>
+        <w:t>Logboek 09</w:t>
       </w:r>
       <w:r>
         <w:t>/12/2021</w:t>
@@ -1793,7 +2161,7 @@
         <w:rPr>
           <w:lang w:val="nl-BE"/>
         </w:rPr>
-        <w:t>angular</w:t>
+        <w:t>Angular</w:t>
       </w:r>
       <w:proofErr w:type="spellEnd"/>
     </w:p>
@@ -1853,14 +2221,21 @@
     </w:p>
     <w:p>
       <w:pPr>
+        <w:rPr>
+          <w:lang w:val="nl-BE"/>
+        </w:rPr>
+      </w:pPr>
+    </w:p>
+    <w:p>
+      <w:pPr>
         <w:pStyle w:val="Heading1"/>
       </w:pPr>
-      <w:bookmarkStart w:id="8" w:name="_Toc90806987"/>
+      <w:bookmarkStart w:id="8" w:name="_Toc92192433"/>
       <w:r>
         <w:t xml:space="preserve">Logboek </w:t>
       </w:r>
       <w:r>
-        <w:t>19</w:t>
+        <w:t>14</w:t>
       </w:r>
       <w:r>
         <w:t>/12/2021</w:t>
@@ -1884,6 +2259,87 @@
         <w:rPr>
           <w:lang w:val="nl-BE"/>
         </w:rPr>
+        <w:drawing>
+          <wp:inline distT="0" distB="0" distL="0" distR="0" wp14:anchorId="5B362A06" wp14:editId="7F603787">
+            <wp:extent cx="2076628" cy="3108493"/>
+            <wp:effectExtent l="0" t="0" r="0" b="0"/>
+            <wp:docPr id="14" name="Picture 14" descr="Graphical user interface, application&#10;&#10;Description automatically generated"/>
+            <wp:cNvGraphicFramePr>
+              <a:graphicFrameLocks xmlns:a="http://schemas.openxmlformats.org/drawingml/2006/main" noChangeAspect="1"/>
+            </wp:cNvGraphicFramePr>
+            <a:graphic xmlns:a="http://schemas.openxmlformats.org/drawingml/2006/main">
+              <a:graphicData uri="http://schemas.openxmlformats.org/drawingml/2006/picture">
+                <pic:pic xmlns:pic="http://schemas.openxmlformats.org/drawingml/2006/picture">
+                  <pic:nvPicPr>
+                    <pic:cNvPr id="14" name="Picture 14" descr="Graphical user interface, application&#10;&#10;Description automatically generated"/>
+                    <pic:cNvPicPr/>
+                  </pic:nvPicPr>
+                  <pic:blipFill>
+                    <a:blip r:embed="rId20"/>
+                    <a:stretch>
+                      <a:fillRect/>
+                    </a:stretch>
+                  </pic:blipFill>
+                  <pic:spPr>
+                    <a:xfrm>
+                      <a:off x="0" y="0"/>
+                      <a:ext cx="2081518" cy="3115813"/>
+                    </a:xfrm>
+                    <a:prstGeom prst="rect">
+                      <a:avLst/>
+                    </a:prstGeom>
+                  </pic:spPr>
+                </pic:pic>
+              </a:graphicData>
+            </a:graphic>
+          </wp:inline>
+        </w:drawing>
+      </w:r>
+    </w:p>
+    <w:p>
+      <w:pPr>
+        <w:rPr>
+          <w:lang w:val="nl-BE"/>
+        </w:rPr>
+      </w:pPr>
+    </w:p>
+    <w:p>
+      <w:pPr>
+        <w:rPr>
+          <w:lang w:val="nl-BE"/>
+        </w:rPr>
+      </w:pPr>
+    </w:p>
+    <w:p>
+      <w:pPr>
+        <w:pStyle w:val="Heading1"/>
+      </w:pPr>
+      <w:bookmarkStart w:id="9" w:name="_Toc92192434"/>
+      <w:r>
+        <w:t>Logboek 19</w:t>
+      </w:r>
+      <w:r>
+        <w:t>/12/2021</w:t>
+      </w:r>
+      <w:bookmarkEnd w:id="9"/>
+    </w:p>
+    <w:p>
+      <w:pPr>
+        <w:rPr>
+          <w:lang w:val="nl-BE"/>
+        </w:rPr>
+      </w:pPr>
+    </w:p>
+    <w:p>
+      <w:pPr>
+        <w:rPr>
+          <w:lang w:val="nl-BE"/>
+        </w:rPr>
+      </w:pPr>
+      <w:r>
+        <w:rPr>
+          <w:lang w:val="nl-BE"/>
+        </w:rPr>
         <w:t xml:space="preserve">Eerste testen gemaakt in </w:t>
       </w:r>
       <w:proofErr w:type="spellStart"/>
@@ -1891,7 +2347,7 @@
         <w:rPr>
           <w:lang w:val="nl-BE"/>
         </w:rPr>
-        <w:t>angular</w:t>
+        <w:t>Angular</w:t>
       </w:r>
       <w:proofErr w:type="spellEnd"/>
       <w:r>
@@ -1953,7 +2409,6 @@
         <w:rPr>
           <w:noProof/>
         </w:rPr>
-        <w:lastRenderedPageBreak/>
         <w:drawing>
           <wp:inline distT="0" distB="0" distL="0" distR="0" wp14:anchorId="66EDC4D2" wp14:editId="0948DD39">
             <wp:extent cx="3499424" cy="3448050"/>
@@ -1970,7 +2425,7 @@
                     <pic:cNvPicPr/>
                   </pic:nvPicPr>
                   <pic:blipFill>
-                    <a:blip r:embed="rId20"/>
+                    <a:blip r:embed="rId21"/>
                     <a:stretch>
                       <a:fillRect/>
                     </a:stretch>
@@ -2143,7 +2598,7 @@
                     <pic:cNvPicPr/>
                   </pic:nvPicPr>
                   <pic:blipFill>
-                    <a:blip r:embed="rId21"/>
+                    <a:blip r:embed="rId22"/>
                     <a:stretch>
                       <a:fillRect/>
                     </a:stretch>
@@ -2176,6 +2631,7 @@
         <w:rPr>
           <w:noProof/>
         </w:rPr>
+        <w:lastRenderedPageBreak/>
         <w:drawing>
           <wp:inline distT="0" distB="0" distL="0" distR="0" wp14:anchorId="023A2C27" wp14:editId="4AAABEBE">
             <wp:extent cx="2914650" cy="671197"/>
@@ -2192,7 +2648,7 @@
                     <pic:cNvPicPr/>
                   </pic:nvPicPr>
                   <pic:blipFill>
-                    <a:blip r:embed="rId22"/>
+                    <a:blip r:embed="rId23"/>
                     <a:stretch>
                       <a:fillRect/>
                     </a:stretch>
@@ -2230,7 +2686,6 @@
         <w:rPr>
           <w:noProof/>
         </w:rPr>
-        <w:lastRenderedPageBreak/>
         <w:drawing>
           <wp:inline distT="0" distB="0" distL="0" distR="0" wp14:anchorId="10921CD7" wp14:editId="08558688">
             <wp:extent cx="5579745" cy="3426460"/>
@@ -2247,7 +2702,7 @@
                     <pic:cNvPicPr/>
                   </pic:nvPicPr>
                   <pic:blipFill>
-                    <a:blip r:embed="rId23"/>
+                    <a:blip r:embed="rId24"/>
                     <a:stretch>
                       <a:fillRect/>
                     </a:stretch>
@@ -2301,7 +2756,7 @@
                     <pic:cNvPicPr/>
                   </pic:nvPicPr>
                   <pic:blipFill>
-                    <a:blip r:embed="rId24"/>
+                    <a:blip r:embed="rId25"/>
                     <a:stretch>
                       <a:fillRect/>
                     </a:stretch>
@@ -2348,7 +2803,7 @@
                     <pic:cNvPicPr/>
                   </pic:nvPicPr>
                   <pic:blipFill>
-                    <a:blip r:embed="rId25"/>
+                    <a:blip r:embed="rId26"/>
                     <a:stretch>
                       <a:fillRect/>
                     </a:stretch>
@@ -2395,6 +2850,7 @@
         <w:rPr>
           <w:lang w:val="nl-BE"/>
         </w:rPr>
+        <w:lastRenderedPageBreak/>
         <w:t xml:space="preserve">Om na te gaan of de form </w:t>
       </w:r>
       <w:proofErr w:type="spellStart"/>
@@ -2458,7 +2914,6 @@
         <w:rPr>
           <w:noProof/>
         </w:rPr>
-        <w:lastRenderedPageBreak/>
         <w:drawing>
           <wp:inline distT="0" distB="0" distL="0" distR="0" wp14:anchorId="29B91011" wp14:editId="32B9E978">
             <wp:extent cx="5579745" cy="2162175"/>
@@ -2475,7 +2930,7 @@
                     <pic:cNvPicPr/>
                   </pic:nvPicPr>
                   <pic:blipFill>
-                    <a:blip r:embed="rId26"/>
+                    <a:blip r:embed="rId27"/>
                     <a:stretch>
                       <a:fillRect/>
                     </a:stretch>
@@ -2542,7 +2997,7 @@
                     <pic:cNvPicPr/>
                   </pic:nvPicPr>
                   <pic:blipFill>
-                    <a:blip r:embed="rId27"/>
+                    <a:blip r:embed="rId28"/>
                     <a:stretch>
                       <a:fillRect/>
                     </a:stretch>
@@ -2568,16 +3023,6 @@
         <w:rPr>
           <w:lang w:val="nl-BE"/>
         </w:rPr>
-        <w:sectPr>
-          <w:headerReference w:type="default" r:id="rId28"/>
-          <w:footnotePr>
-            <w:numRestart w:val="eachPage"/>
-          </w:footnotePr>
-          <w:pgSz w:w="11906" w:h="16838"/>
-          <w:pgMar w:top="1418" w:right="1418" w:bottom="1418" w:left="1701" w:header="703" w:footer="703" w:gutter="0"/>
-          <w:cols w:space="708"/>
-          <w:docGrid w:linePitch="360"/>
-        </w:sectPr>
       </w:pPr>
       <w:r>
         <w:rPr>
@@ -2622,13 +3067,350 @@
     </w:p>
     <w:p>
       <w:pPr>
+        <w:rPr>
+          <w:lang w:val="nl-BE"/>
+        </w:rPr>
+      </w:pPr>
+    </w:p>
+    <w:p>
+      <w:pPr>
+        <w:pStyle w:val="Heading1"/>
+      </w:pPr>
+      <w:bookmarkStart w:id="10" w:name="_Toc92192435"/>
+      <w:r>
+        <w:t>Logboek</w:t>
+      </w:r>
+      <w:r>
+        <w:t xml:space="preserve"> 21</w:t>
+      </w:r>
+      <w:r>
+        <w:t>/12/2021</w:t>
+      </w:r>
+      <w:bookmarkEnd w:id="10"/>
+    </w:p>
+    <w:p>
+      <w:pPr>
+        <w:rPr>
+          <w:lang w:val="nl-BE"/>
+        </w:rPr>
+      </w:pPr>
+    </w:p>
+    <w:p>
+      <w:pPr>
+        <w:rPr>
+          <w:lang w:val="nl-BE"/>
+        </w:rPr>
+      </w:pPr>
+      <w:r>
+        <w:rPr>
+          <w:lang w:val="nl-BE"/>
+        </w:rPr>
+        <w:t xml:space="preserve">Form </w:t>
+      </w:r>
+      <w:proofErr w:type="spellStart"/>
+      <w:r>
+        <w:rPr>
+          <w:lang w:val="nl-BE"/>
+        </w:rPr>
+        <w:t>testing</w:t>
+      </w:r>
+      <w:proofErr w:type="spellEnd"/>
+      <w:r>
+        <w:rPr>
+          <w:lang w:val="nl-BE"/>
+        </w:rPr>
+        <w:t>:</w:t>
+      </w:r>
+    </w:p>
+    <w:p>
+      <w:pPr>
+        <w:rPr>
+          <w:lang w:val="nl-BE"/>
+        </w:rPr>
+      </w:pPr>
+    </w:p>
+    <w:p>
+      <w:pPr>
+        <w:rPr>
+          <w:lang w:val="nl-BE"/>
+        </w:rPr>
+      </w:pPr>
+      <w:r>
+        <w:rPr>
+          <w:lang w:val="nl-BE"/>
+        </w:rPr>
+        <w:lastRenderedPageBreak/>
+        <w:drawing>
+          <wp:inline distT="0" distB="0" distL="0" distR="0" wp14:anchorId="2D25CD83" wp14:editId="1FE596FC">
+            <wp:extent cx="5579745" cy="2218690"/>
+            <wp:effectExtent l="0" t="0" r="1905" b="0"/>
+            <wp:docPr id="3" name="Picture 3" descr="Text&#10;&#10;Description automatically generated"/>
+            <wp:cNvGraphicFramePr>
+              <a:graphicFrameLocks xmlns:a="http://schemas.openxmlformats.org/drawingml/2006/main" noChangeAspect="1"/>
+            </wp:cNvGraphicFramePr>
+            <a:graphic xmlns:a="http://schemas.openxmlformats.org/drawingml/2006/main">
+              <a:graphicData uri="http://schemas.openxmlformats.org/drawingml/2006/picture">
+                <pic:pic xmlns:pic="http://schemas.openxmlformats.org/drawingml/2006/picture">
+                  <pic:nvPicPr>
+                    <pic:cNvPr id="3" name="Picture 3" descr="Text&#10;&#10;Description automatically generated"/>
+                    <pic:cNvPicPr/>
+                  </pic:nvPicPr>
+                  <pic:blipFill>
+                    <a:blip r:embed="rId30"/>
+                    <a:stretch>
+                      <a:fillRect/>
+                    </a:stretch>
+                  </pic:blipFill>
+                  <pic:spPr>
+                    <a:xfrm>
+                      <a:off x="0" y="0"/>
+                      <a:ext cx="5579745" cy="2218690"/>
+                    </a:xfrm>
+                    <a:prstGeom prst="rect">
+                      <a:avLst/>
+                    </a:prstGeom>
+                  </pic:spPr>
+                </pic:pic>
+              </a:graphicData>
+            </a:graphic>
+          </wp:inline>
+        </w:drawing>
+      </w:r>
+    </w:p>
+    <w:p>
+      <w:pPr>
+        <w:rPr>
+          <w:lang w:val="nl-BE"/>
+        </w:rPr>
+      </w:pPr>
+    </w:p>
+    <w:p>
+      <w:pPr>
+        <w:rPr>
+          <w:lang w:val="nl-BE"/>
+        </w:rPr>
+      </w:pPr>
+    </w:p>
+    <w:p>
+      <w:pPr>
+        <w:pStyle w:val="Heading1"/>
+      </w:pPr>
+      <w:bookmarkStart w:id="11" w:name="_Toc92192436"/>
+      <w:r>
+        <w:t xml:space="preserve">Logboek </w:t>
+      </w:r>
+      <w:r>
+        <w:t>28</w:t>
+      </w:r>
+      <w:r>
+        <w:t>/12/2021</w:t>
+      </w:r>
+      <w:bookmarkEnd w:id="11"/>
+    </w:p>
+    <w:p>
+      <w:pPr>
+        <w:rPr>
+          <w:lang w:val="nl-BE"/>
+        </w:rPr>
+      </w:pPr>
+    </w:p>
+    <w:p>
+      <w:pPr>
+        <w:rPr>
+          <w:lang w:val="nl-BE"/>
+        </w:rPr>
+      </w:pPr>
+      <w:r>
+        <w:rPr>
+          <w:lang w:val="nl-BE"/>
+        </w:rPr>
+        <w:t xml:space="preserve">Form </w:t>
+      </w:r>
+      <w:proofErr w:type="spellStart"/>
+      <w:r>
+        <w:rPr>
+          <w:lang w:val="nl-BE"/>
+        </w:rPr>
+        <w:t>testing</w:t>
+      </w:r>
+      <w:proofErr w:type="spellEnd"/>
+      <w:r>
+        <w:rPr>
+          <w:lang w:val="nl-BE"/>
+        </w:rPr>
+        <w:t xml:space="preserve"> vervolg</w:t>
+      </w:r>
+    </w:p>
+    <w:p>
+      <w:pPr>
+        <w:rPr>
+          <w:lang w:val="nl-BE"/>
+        </w:rPr>
+      </w:pPr>
+      <w:r>
+        <w:rPr>
+          <w:lang w:val="nl-BE"/>
+        </w:rPr>
+        <w:drawing>
+          <wp:inline distT="0" distB="0" distL="0" distR="0" wp14:anchorId="6D7D0C2A" wp14:editId="4199A018">
+            <wp:extent cx="5579745" cy="2487930"/>
+            <wp:effectExtent l="0" t="0" r="1905" b="7620"/>
+            <wp:docPr id="12" name="Picture 12" descr="Text&#10;&#10;Description automatically generated"/>
+            <wp:cNvGraphicFramePr>
+              <a:graphicFrameLocks xmlns:a="http://schemas.openxmlformats.org/drawingml/2006/main" noChangeAspect="1"/>
+            </wp:cNvGraphicFramePr>
+            <a:graphic xmlns:a="http://schemas.openxmlformats.org/drawingml/2006/main">
+              <a:graphicData uri="http://schemas.openxmlformats.org/drawingml/2006/picture">
+                <pic:pic xmlns:pic="http://schemas.openxmlformats.org/drawingml/2006/picture">
+                  <pic:nvPicPr>
+                    <pic:cNvPr id="12" name="Picture 12" descr="Text&#10;&#10;Description automatically generated"/>
+                    <pic:cNvPicPr/>
+                  </pic:nvPicPr>
+                  <pic:blipFill>
+                    <a:blip r:embed="rId31"/>
+                    <a:stretch>
+                      <a:fillRect/>
+                    </a:stretch>
+                  </pic:blipFill>
+                  <pic:spPr>
+                    <a:xfrm>
+                      <a:off x="0" y="0"/>
+                      <a:ext cx="5579745" cy="2487930"/>
+                    </a:xfrm>
+                    <a:prstGeom prst="rect">
+                      <a:avLst/>
+                    </a:prstGeom>
+                  </pic:spPr>
+                </pic:pic>
+              </a:graphicData>
+            </a:graphic>
+          </wp:inline>
+        </w:drawing>
+      </w:r>
+    </w:p>
+    <w:p>
+      <w:pPr>
+        <w:rPr>
+          <w:lang w:val="nl-BE"/>
+        </w:rPr>
+      </w:pPr>
+    </w:p>
+    <w:p>
+      <w:pPr>
+        <w:pStyle w:val="Heading1"/>
+      </w:pPr>
+      <w:bookmarkStart w:id="12" w:name="_Toc92192437"/>
+      <w:r>
+        <w:t xml:space="preserve">Logboek </w:t>
+      </w:r>
+      <w:r>
+        <w:t>03</w:t>
+      </w:r>
+      <w:r>
+        <w:t>/</w:t>
+      </w:r>
+      <w:r>
+        <w:t>01</w:t>
+      </w:r>
+      <w:r>
+        <w:t>/2021</w:t>
+      </w:r>
+      <w:bookmarkEnd w:id="12"/>
+    </w:p>
+    <w:p>
+      <w:pPr>
+        <w:rPr>
+          <w:lang w:val="nl-BE"/>
+        </w:rPr>
+      </w:pPr>
+    </w:p>
+    <w:p>
+      <w:pPr>
+        <w:rPr>
+          <w:lang w:val="nl-BE"/>
+        </w:rPr>
+      </w:pPr>
+      <w:r>
+        <w:rPr>
+          <w:lang w:val="nl-BE"/>
+        </w:rPr>
+        <w:t>Presentatie voor smart apps voorbereiden</w:t>
+      </w:r>
+    </w:p>
+    <w:p>
+      <w:pPr>
+        <w:rPr>
+          <w:lang w:val="nl-BE"/>
+        </w:rPr>
+      </w:pPr>
+    </w:p>
+    <w:p>
+      <w:pPr>
+        <w:rPr>
+          <w:lang w:val="nl-BE"/>
+        </w:rPr>
+        <w:sectPr>
+          <w:headerReference w:type="default" r:id="rId32"/>
+          <w:footnotePr>
+            <w:numRestart w:val="eachPage"/>
+          </w:footnotePr>
+          <w:pgSz w:w="11906" w:h="16838"/>
+          <w:pgMar w:top="1418" w:right="1418" w:bottom="1418" w:left="1701" w:header="703" w:footer="703" w:gutter="0"/>
+          <w:cols w:space="708"/>
+          <w:docGrid w:linePitch="360"/>
+        </w:sectPr>
+      </w:pPr>
+      <w:r>
+        <w:rPr>
+          <w:lang w:val="nl-BE"/>
+        </w:rPr>
+        <w:lastRenderedPageBreak/>
+        <w:drawing>
+          <wp:inline distT="0" distB="0" distL="0" distR="0" wp14:anchorId="00F510C2" wp14:editId="573E241A">
+            <wp:extent cx="5579745" cy="2377440"/>
+            <wp:effectExtent l="0" t="0" r="1905" b="3810"/>
+            <wp:docPr id="13" name="Picture 13" descr="Text&#10;&#10;Description automatically generated with low confidence"/>
+            <wp:cNvGraphicFramePr>
+              <a:graphicFrameLocks xmlns:a="http://schemas.openxmlformats.org/drawingml/2006/main" noChangeAspect="1"/>
+            </wp:cNvGraphicFramePr>
+            <a:graphic xmlns:a="http://schemas.openxmlformats.org/drawingml/2006/main">
+              <a:graphicData uri="http://schemas.openxmlformats.org/drawingml/2006/picture">
+                <pic:pic xmlns:pic="http://schemas.openxmlformats.org/drawingml/2006/picture">
+                  <pic:nvPicPr>
+                    <pic:cNvPr id="13" name="Picture 13" descr="Text&#10;&#10;Description automatically generated with low confidence"/>
+                    <pic:cNvPicPr/>
+                  </pic:nvPicPr>
+                  <pic:blipFill>
+                    <a:blip r:embed="rId33"/>
+                    <a:stretch>
+                      <a:fillRect/>
+                    </a:stretch>
+                  </pic:blipFill>
+                  <pic:spPr>
+                    <a:xfrm>
+                      <a:off x="0" y="0"/>
+                      <a:ext cx="5579745" cy="2377440"/>
+                    </a:xfrm>
+                    <a:prstGeom prst="rect">
+                      <a:avLst/>
+                    </a:prstGeom>
+                  </pic:spPr>
+                </pic:pic>
+              </a:graphicData>
+            </a:graphic>
+          </wp:inline>
+        </w:drawing>
+      </w:r>
+    </w:p>
+    <w:p>
+      <w:pPr>
         <w:pStyle w:val="Heading1"/>
         <w:spacing w:line="360" w:lineRule="auto"/>
         <w:rPr>
           <w:rFonts w:cs="Arial"/>
         </w:rPr>
       </w:pPr>
-      <w:bookmarkStart w:id="9" w:name="_Toc90806988"/>
+      <w:bookmarkStart w:id="13" w:name="_Toc92192438"/>
       <w:r>
         <w:rPr>
           <w:rFonts w:cs="Arial"/>
@@ -2636,67 +3418,35 @@
         <w:lastRenderedPageBreak/>
         <w:t>bron vermelding</w:t>
       </w:r>
-      <w:bookmarkEnd w:id="9"/>
-    </w:p>
-    <w:p>
-      <w:pPr>
-        <w:rPr>
-          <w:lang w:val="nl-BE"/>
-        </w:rPr>
-      </w:pPr>
-      <w:hyperlink r:id="rId30" w:history="1">
+      <w:bookmarkEnd w:id="13"/>
+    </w:p>
+    <w:p>
+      <w:pPr>
+        <w:rPr>
+          <w:lang w:val="nl-BE"/>
+        </w:rPr>
+      </w:pPr>
+      <w:hyperlink r:id="rId34" w:history="1">
         <w:r>
           <w:rPr>
             <w:rStyle w:val="Hyperlink"/>
             <w:lang w:val="nl-BE"/>
           </w:rPr>
-          <w:t>https://medium.com/swlh/angular-unit-testing-jasmine-karma-step-by-step-e3376d110ab4</w:t>
-        </w:r>
-      </w:hyperlink>
-    </w:p>
-    <w:p>
-      <w:pPr>
-        <w:rPr>
-          <w:lang w:val="nl-BE"/>
-        </w:rPr>
-      </w:pPr>
-    </w:p>
-    <w:p>
-      <w:pPr>
-        <w:rPr>
-          <w:lang w:val="nl-BE"/>
-        </w:rPr>
-      </w:pPr>
-      <w:hyperlink r:id="rId31" w:history="1">
+          <w:t>https://blog.logrocket.com/angular-unit-te</w:t>
+        </w:r>
         <w:r>
           <w:rPr>
             <w:rStyle w:val="Hyperlink"/>
             <w:lang w:val="nl-BE"/>
           </w:rPr>
-          <w:t>https://blog.logrocket.com/angular-unit-testing-tutorial-examples/</w:t>
-        </w:r>
-      </w:hyperlink>
-    </w:p>
-    <w:p>
-      <w:pPr>
-        <w:rPr>
-          <w:lang w:val="nl-BE"/>
-        </w:rPr>
-      </w:pPr>
-    </w:p>
-    <w:p>
-      <w:pPr>
-        <w:rPr>
-          <w:lang w:val="nl-BE"/>
-        </w:rPr>
-      </w:pPr>
-      <w:hyperlink r:id="rId32" w:history="1">
+          <w:t>s</w:t>
+        </w:r>
         <w:r>
           <w:rPr>
             <w:rStyle w:val="Hyperlink"/>
             <w:lang w:val="nl-BE"/>
           </w:rPr>
-          <w:t>https://www.youtube.com/watch?v=BumgayeUC08&amp;ab_channel=Fireship</w:t>
+          <w:t>ting-tutorial-examples/</w:t>
         </w:r>
       </w:hyperlink>
     </w:p>
@@ -2713,12 +3463,35 @@
           <w:lang w:val="nl-BE"/>
         </w:rPr>
       </w:pPr>
-      <w:hyperlink r:id="rId33" w:history="1">
+      <w:hyperlink r:id="rId35" w:history="1">
         <w:r>
           <w:rPr>
             <w:rStyle w:val="Hyperlink"/>
             <w:lang w:val="nl-BE"/>
           </w:rPr>
+          <w:t>https://www.youtube.com/watch?v=BumgayeUC08&amp;ab_channel=Fireship</w:t>
+        </w:r>
+      </w:hyperlink>
+    </w:p>
+    <w:p>
+      <w:pPr>
+        <w:rPr>
+          <w:lang w:val="nl-BE"/>
+        </w:rPr>
+      </w:pPr>
+    </w:p>
+    <w:p>
+      <w:pPr>
+        <w:rPr>
+          <w:lang w:val="nl-BE"/>
+        </w:rPr>
+      </w:pPr>
+      <w:hyperlink r:id="rId36" w:history="1">
+        <w:r>
+          <w:rPr>
+            <w:rStyle w:val="Hyperlink"/>
+            <w:lang w:val="nl-BE"/>
+          </w:rPr>
           <w:t>https://codecraft.tv/courses/angular/unit-testing/overview/</w:t>
         </w:r>
       </w:hyperlink>
@@ -2736,7 +3509,30 @@
           <w:lang w:val="nl-BE"/>
         </w:rPr>
       </w:pPr>
-      <w:hyperlink r:id="rId34" w:history="1">
+      <w:hyperlink r:id="rId37" w:history="1">
+        <w:r>
+          <w:rPr>
+            <w:rStyle w:val="Hyperlink"/>
+            <w:lang w:val="nl-BE"/>
+          </w:rPr>
+          <w:t>https://coursesity.com/course-detail/unit-testing-in-angular-apps</w:t>
+        </w:r>
+      </w:hyperlink>
+    </w:p>
+    <w:p>
+      <w:pPr>
+        <w:rPr>
+          <w:lang w:val="nl-BE"/>
+        </w:rPr>
+      </w:pPr>
+    </w:p>
+    <w:p>
+      <w:pPr>
+        <w:rPr>
+          <w:lang w:val="nl-BE"/>
+        </w:rPr>
+      </w:pPr>
+      <w:hyperlink r:id="rId38" w:history="1">
         <w:r>
           <w:rPr>
             <w:rStyle w:val="Hyperlink"/>
@@ -7672,6 +8468,26 @@
 </file>
 
 <file path=customXml/item2.xml><?xml version="1.0" encoding="utf-8"?>
+<b:Sources xmlns:b="http://schemas.openxmlformats.org/officeDocument/2006/bibliography" xmlns="http://schemas.openxmlformats.org/officeDocument/2006/bibliography" SelectedStyle="/APASixthEditionOfficeOnline.xsl" StyleName="APA" Version="6">
+  <b:Source>
+    <b:Tag>Sir</b:Tag>
+    <b:SourceType>InternetSite</b:SourceType>
+    <b:Guid>{B072AB99-C3DE-445A-A815-F17B4C427E0C}</b:Guid>
+    <b:Title>Sirris</b:Title>
+    <b:InternetSiteTitle>Sirris</b:InternetSiteTitle>
+    <b:URL>https://www.sirris.be/success-story/how-expand-smart-product-adding-digital-services</b:URL>
+    <b:RefOrder>1</b:RefOrder>
+  </b:Source>
+</b:Sources>
+</file>
+
+<file path=customXml/item3.xml><?xml version="1.0" encoding="utf-8"?>
+<p:properties xmlns:p="http://schemas.microsoft.com/office/2006/metadata/properties" xmlns:xsi="http://www.w3.org/2001/XMLSchema-instance" xmlns:pc="http://schemas.microsoft.com/office/infopath/2007/PartnerControls">
+  <documentManagement/>
+</p:properties>
+</file>
+
+<file path=customXml/item4.xml><?xml version="1.0" encoding="utf-8"?>
 <ct:contentTypeSchema xmlns:ct="http://schemas.microsoft.com/office/2006/metadata/contentType" xmlns:ma="http://schemas.microsoft.com/office/2006/metadata/properties/metaAttributes" ct:_="" ma:_="" ma:contentTypeName="Document" ma:contentTypeID="0x010100F8519E8B08C46B41BC601E40F1E5347B" ma:contentTypeVersion="8" ma:contentTypeDescription="Create a new document." ma:contentTypeScope="" ma:versionID="ff249cd0bb59dbadfbe13657ab4c72db">
   <xsd:schema xmlns:xsd="http://www.w3.org/2001/XMLSchema" xmlns:xs="http://www.w3.org/2001/XMLSchema" xmlns:p="http://schemas.microsoft.com/office/2006/metadata/properties" xmlns:ns2="fad5057b-2d68-4e0b-b1f4-59a041554102" targetNamespace="http://schemas.microsoft.com/office/2006/metadata/properties" ma:root="true" ma:fieldsID="0423a60bc15945ae9fb523919e5afadd" ns2:_="">
     <xsd:import namespace="fad5057b-2d68-4e0b-b1f4-59a041554102"/>
@@ -7843,26 +8659,6 @@
 </ct:contentTypeSchema>
 </file>
 
-<file path=customXml/item3.xml><?xml version="1.0" encoding="utf-8"?>
-<p:properties xmlns:p="http://schemas.microsoft.com/office/2006/metadata/properties" xmlns:xsi="http://www.w3.org/2001/XMLSchema-instance" xmlns:pc="http://schemas.microsoft.com/office/infopath/2007/PartnerControls">
-  <documentManagement/>
-</p:properties>
-</file>
-
-<file path=customXml/item4.xml><?xml version="1.0" encoding="utf-8"?>
-<b:Sources xmlns:b="http://schemas.openxmlformats.org/officeDocument/2006/bibliography" xmlns="http://schemas.openxmlformats.org/officeDocument/2006/bibliography" SelectedStyle="/APASixthEditionOfficeOnline.xsl" StyleName="APA" Version="6">
-  <b:Source>
-    <b:Tag>Sir</b:Tag>
-    <b:SourceType>InternetSite</b:SourceType>
-    <b:Guid>{B072AB99-C3DE-445A-A815-F17B4C427E0C}</b:Guid>
-    <b:Title>Sirris</b:Title>
-    <b:InternetSiteTitle>Sirris</b:InternetSiteTitle>
-    <b:URL>https://www.sirris.be/success-story/how-expand-smart-product-adding-digital-services</b:URL>
-    <b:RefOrder>1</b:RefOrder>
-  </b:Source>
-</b:Sources>
-</file>
-
 <file path=customXml/itemProps1.xml><?xml version="1.0" encoding="utf-8"?>
 <ds:datastoreItem xmlns:ds="http://schemas.openxmlformats.org/officeDocument/2006/customXml" ds:itemID="{1852553B-8E0E-4EAC-AA6A-8E40F9AD847E}">
   <ds:schemaRefs>
@@ -7872,6 +8668,23 @@
 </file>
 
 <file path=customXml/itemProps2.xml><?xml version="1.0" encoding="utf-8"?>
+<ds:datastoreItem xmlns:ds="http://schemas.openxmlformats.org/officeDocument/2006/customXml" ds:itemID="{5EEAC3D7-66E7-4000-A18A-B04FA8EB7117}">
+  <ds:schemaRefs>
+    <ds:schemaRef ds:uri="http://schemas.openxmlformats.org/officeDocument/2006/bibliography"/>
+  </ds:schemaRefs>
+</ds:datastoreItem>
+</file>
+
+<file path=customXml/itemProps3.xml><?xml version="1.0" encoding="utf-8"?>
+<ds:datastoreItem xmlns:ds="http://schemas.openxmlformats.org/officeDocument/2006/customXml" ds:itemID="{FE357C98-7CCB-487C-8489-A8729A565E4C}">
+  <ds:schemaRefs>
+    <ds:schemaRef ds:uri="http://schemas.microsoft.com/office/2006/metadata/properties"/>
+    <ds:schemaRef ds:uri="http://schemas.microsoft.com/office/infopath/2007/PartnerControls"/>
+  </ds:schemaRefs>
+</ds:datastoreItem>
+</file>
+
+<file path=customXml/itemProps4.xml><?xml version="1.0" encoding="utf-8"?>
 <ds:datastoreItem xmlns:ds="http://schemas.openxmlformats.org/officeDocument/2006/customXml" ds:itemID="{8D13CD61-F346-4F6E-A5B4-149E08C43B40}">
   <ds:schemaRefs>
     <ds:schemaRef ds:uri="http://schemas.microsoft.com/office/2006/metadata/contentType"/>
@@ -7887,21 +8700,4 @@
     <ds:schemaRef ds:uri="http://schemas.microsoft.com/internal/obd"/>
   </ds:schemaRefs>
 </ds:datastoreItem>
-</file>
-
-<file path=customXml/itemProps3.xml><?xml version="1.0" encoding="utf-8"?>
-<ds:datastoreItem xmlns:ds="http://schemas.openxmlformats.org/officeDocument/2006/customXml" ds:itemID="{FE357C98-7CCB-487C-8489-A8729A565E4C}">
-  <ds:schemaRefs>
-    <ds:schemaRef ds:uri="http://schemas.microsoft.com/office/2006/metadata/properties"/>
-    <ds:schemaRef ds:uri="http://schemas.microsoft.com/office/infopath/2007/PartnerControls"/>
-  </ds:schemaRefs>
-</ds:datastoreItem>
-</file>
-
-<file path=customXml/itemProps4.xml><?xml version="1.0" encoding="utf-8"?>
-<ds:datastoreItem xmlns:ds="http://schemas.openxmlformats.org/officeDocument/2006/customXml" ds:itemID="{5EEAC3D7-66E7-4000-A18A-B04FA8EB7117}">
-  <ds:schemaRefs>
-    <ds:schemaRef ds:uri="http://schemas.openxmlformats.org/officeDocument/2006/bibliography"/>
-  </ds:schemaRefs>
-</ds:datastoreItem>
 </file>
</xml_diff>